<commit_message>
Fixed minor errors in .Rmd file.
</commit_message>
<xml_diff>
--- a/2-results.docx
+++ b/2-results.docx
@@ -55,7 +55,7 @@
         <w:t xml:space="preserve"> </w:t>
       </w:r>
       <w:r>
-        <w:t xml:space="preserve">We tested how assignment to the 2 × 2 design influenced participants in-game performance, as measured by the number of times the player died and the number of monsters the player killed. Count of player deaths was Poisson-distributed. Participants in the powerful-gun condition died significantly fewer times than those in the weak-gun condition</w:t>
+        <w:t xml:space="preserve">We tested how assignment to the 2 × 2 design influenced participants' in-game performance, as measured by the number of times the player died and the number of monsters the player killed. Count of player deaths was Poisson-distributed. Participants in the powerful-gun condition died significantly fewer times than those in the weak-gun condition</w:t>
       </w:r>
       <w:r>
         <w:t xml:space="preserve"> </w:t>
@@ -181,16 +181,7 @@
         <w:t xml:space="preserve"> </w:t>
       </w:r>
       <w:r>
-        <w:t xml:space="preserve">= .715</w:t>
-      </w:r>
-      <w:r>
-        <w:rPr>
-          <w:i/>
-        </w:rPr>
-        <w:t xml:space="preserve">(b = .017, SEb = .046, p = .715)</w:t>
-      </w:r>
-      <w:r>
-        <w:t xml:space="preserve">. Similarly, participants in the powerful-gun condition killed substantially more enemies than did those in the weak-gun condition,</w:t>
+        <w:t xml:space="preserve">= .715. Similarly, participants in the powerful-gun condition killed substantially more enemies than did those in the weak-gun condition,</w:t>
       </w:r>
       <w:r>
         <w:t xml:space="preserve"> </w:t>
@@ -274,7 +265,7 @@
         <w:t xml:space="preserve"> </w:t>
       </w:r>
       <w:r>
-        <w:t xml:space="preserve">= .008) particularly when the AR-15 was powerful the powerful-gun condition (interaction effect:</w:t>
+        <w:t xml:space="preserve">= .008) particularly when the AR-15 was powerful (interaction effect:</w:t>
       </w:r>
       <w:r>
         <w:t xml:space="preserve"> </w:t>
@@ -340,10 +331,10 @@
         <w:t xml:space="preserve"> </w:t>
       </w:r>
       <w:r>
-        <w:t xml:space="preserve">Participants 2nd Amendment advocacy was best modeled by a simple additive model of political orientation and gender (BF = 7.31</w:t>
-      </w:r>
-      <w:r>
-        <w:t xml:space="preserve">10^{4} : 1). Adding the main and interactive effects of gun type and gun power to this model was not preferred. The covariates-only model was preferred to the full model, BF = 1 : 130. The addition of the interaction was not supported 4.08</w:t>
+        <w:t xml:space="preserve">Participants' 2nd Amendment advocacy was best modeled by a simple additive model of political orientation and gender (BF = 7.31</w:t>
+      </w:r>
+      <w:r>
+        <w:t xml:space="preserve">10^{4} : 1 over the null). Adding the main and interactive effects of gun type and gun power to this model was not preferred. The covariates-only model was preferred to the full model, BF = 1 : 130. The addition of the AR-15 × Powerful Gun interaction was not supported, BF = 4.08 : 1 over the additive-effects model.</w:t>
       </w:r>
     </w:p>
     <w:p>
@@ -360,7 +351,7 @@
         <w:t xml:space="preserve">Again, attitudes towards the AR-15 were best described by a simple additive model of political orientation and gender, BF = 3.1</w:t>
       </w:r>
       <w:r>
-        <w:t xml:space="preserve">10^{6}. The covariates-only model was preferred to the full model, BF = 1 : 16.6. The addition of the interaction was not supported 2.19</w:t>
+        <w:t xml:space="preserve">10^{6} : 1 over the null. The covariates-only model was preferred to the full model, BF = 1 : 16.6. The addition of the AR-15 × Powerful Gun interaction was not supported 2.19 : 1 over the additive-effects model.</w:t>
       </w:r>
     </w:p>
     <w:p>
@@ -379,7 +370,7 @@
     </w:p>
     <w:p>
       <w:r>
-        <w:t xml:space="preserve">Purchasing intentions were best described by additive effects of political orientation and gender, BF = 1.92. The covariates-only model was preferred to the full model, BF = 1 : 136. The addition of the interaction was not supported 4.07</w:t>
+        <w:t xml:space="preserve">Purchasing intentions were best described by additive effects of political orientation and gender, BF = 1.92 : 1 over the null. The covariates-only model was preferred to the full model, BF = 1 : 136. The addition of the AR-15 × Powerful Gun interaction was not supported 4.07 : 1 over the additive-effects model.</w:t>
       </w:r>
     </w:p>
     <w:p>
@@ -393,12 +384,12 @@
         <w:t xml:space="preserve"> </w:t>
       </w:r>
       <w:r>
-        <w:t xml:space="preserve">This variable was very badly right-skewed, with most participants choosing the minimum response. Square-root or log transformation did little to fix this. We report this in its natural units, but readers with better ideas for modeling are encouraged to use the raw data.</w:t>
+        <w:t xml:space="preserve">This variable was very badly right-skewed, with most participants choosing the minimum response. Square-root or log transformation did little to fix this. We report this in its natural units, but readers with better ideas for modeling are encouraged to use the raw data to perform further tests.</w:t>
       </w:r>
     </w:p>
     <w:p>
       <w:r>
-        <w:t xml:space="preserve">Weapon desire was best described by an effect of gender, BF = 0.464. The covariates-only model was preferred to the full model, BF = 1 : 124. The addition of the interaction was not supported 3.89</w:t>
+        <w:t xml:space="preserve">Weapon desire was best described by an effect of gender, BF = 0.464 : 1 over the null. This gender-covariate-only model was preferred to the full model, BF = 1 : 124. The addition of the AR-15 × Powerful Gun interaction was not supported 3.89 : 1 over the additive-effects model.</w:t>
       </w:r>
     </w:p>
     <w:p>
@@ -412,157 +403,244 @@
         <w:t xml:space="preserve"> </w:t>
       </w:r>
       <w:r>
-        <w:t xml:space="preserve">Policy views were best modeled by political orientation alone. Gender did not seem to predict policy views over and above political orientation (BF ~4). The experimental condition didnt do squat.</w:t>
+        <w:t xml:space="preserve">Policy views were best described by political orientation alone, BF = 43.1 : 1 over the null. This covariate-only model was preferred to the full model, BF = 1 : 29.3. The addition of the AR-15 × Powerful Gun interaction was not supported 3.07 : 1 over the additive-effects model.</w:t>
       </w:r>
     </w:p>
     <w:p>
       <w:r>
-        <w:t xml:space="preserve">Policy views were best described by political orientation alone, BF = 43.1. This covariate-only model was preferred to the full model, BF = 1 : 29.3. The addition of the interaction was not supported 3.07</w:t>
+        <w:rPr>
+          <w:b/>
+        </w:rPr>
+        <w:t xml:space="preserve">Rates of gun accidents and gun use.</w:t>
+      </w:r>
+      <w:r>
+        <w:t xml:space="preserve"> </w:t>
+      </w:r>
+      <w:r>
+        <w:t xml:space="preserve">Participants' estimated rates seemed to be more appropriately modeled as a gamma distribution than a normal distribution. Because responses of 0% cannot be modeled under this distribution, these responses were adjusted to 0.001%. In general, we note that estimates contained considerable uncertainty and noise, with estimates ranging from 0% to 80% or more.</w:t>
       </w:r>
     </w:p>
     <w:p>
       <w:r>
-        <w:rPr>
-          <w:b/>
-        </w:rPr>
-        <w:t xml:space="preserve">Rates of gun accidents and gun use.</w:t>
-      </w:r>
-      <w:r>
-        <w:t xml:space="preserve"> </w:t>
-      </w:r>
-      <w:r>
-        <w:t xml:space="preserve">Participants estimated rates seemed to be more appropriately modeled as a gamma distribution than a normal distribution. Because responses of 0% cannot be modeled under this distribution, these responses were adjusted to 0.001%. In general, we note that estimates contained considerable uncertainty and noise, with estimates ranging from 0% to 80% or more.</w:t>
+        <w:t xml:space="preserve">Only a few idiosyncratic predictors reached statistical significance. Republicans, relative to liberals, thought it more probable that a gun owner would experience a gun-related accident such as an accidental discharge,</w:t>
+      </w:r>
+      <w:r>
+        <w:t xml:space="preserve"> </w:t>
+      </w:r>
+      <w:r>
+        <w:rPr>
+          <w:i/>
+        </w:rPr>
+        <w:t xml:space="preserve">b</w:t>
+      </w:r>
+      <w:r>
+        <w:t xml:space="preserve"> </w:t>
+      </w:r>
+      <w:r>
+        <w:t xml:space="preserve">= 0.017,</w:t>
+      </w:r>
+      <w:r>
+        <w:t xml:space="preserve"> </w:t>
+      </w:r>
+      <w:r>
+        <w:rPr>
+          <w:i/>
+        </w:rPr>
+        <w:t xml:space="preserve">t</w:t>
+      </w:r>
+      <w:r>
+        <w:t xml:space="preserve">(166) = 2.668,</w:t>
+      </w:r>
+      <w:r>
+        <w:t xml:space="preserve"> </w:t>
+      </w:r>
+      <w:r>
+        <w:rPr>
+          <w:i/>
+        </w:rPr>
+        <w:t xml:space="preserve">p</w:t>
+      </w:r>
+      <w:r>
+        <w:t xml:space="preserve"> </w:t>
+      </w:r>
+      <w:r>
+        <w:t xml:space="preserve">= .008. Men, relative to women, thought it more probable that a gun owner might have a gun stolen from them,</w:t>
+      </w:r>
+      <w:r>
+        <w:t xml:space="preserve"> </w:t>
+      </w:r>
+      <w:r>
+        <w:rPr>
+          <w:i/>
+        </w:rPr>
+        <w:t xml:space="preserve">b</w:t>
+      </w:r>
+      <w:r>
+        <w:t xml:space="preserve"> </w:t>
+      </w:r>
+      <w:r>
+        <w:t xml:space="preserve">= 0.015,</w:t>
+      </w:r>
+      <w:r>
+        <w:t xml:space="preserve"> </w:t>
+      </w:r>
+      <w:r>
+        <w:rPr>
+          <w:i/>
+        </w:rPr>
+        <w:t xml:space="preserve">t</w:t>
+      </w:r>
+      <w:r>
+        <w:t xml:space="preserve">(166) = 2.373,</w:t>
+      </w:r>
+      <w:r>
+        <w:t xml:space="preserve"> </w:t>
+      </w:r>
+      <w:r>
+        <w:rPr>
+          <w:i/>
+        </w:rPr>
+        <w:t xml:space="preserve">p</w:t>
+      </w:r>
+      <w:r>
+        <w:t xml:space="preserve"> </w:t>
+      </w:r>
+      <w:r>
+        <w:t xml:space="preserve">= .019. Libertarians, relative to other political parties, thought it more probable that a gun owner would ever use their gun in an act of self-defense,</w:t>
+      </w:r>
+      <w:r>
+        <w:t xml:space="preserve"> </w:t>
+      </w:r>
+      <w:r>
+        <w:rPr>
+          <w:i/>
+        </w:rPr>
+        <w:t xml:space="preserve">b</w:t>
+      </w:r>
+      <w:r>
+        <w:t xml:space="preserve"> </w:t>
+      </w:r>
+      <w:r>
+        <w:t xml:space="preserve">= 0.001,</w:t>
+      </w:r>
+      <w:r>
+        <w:t xml:space="preserve"> </w:t>
+      </w:r>
+      <w:r>
+        <w:rPr>
+          <w:i/>
+        </w:rPr>
+        <w:t xml:space="preserve">t</w:t>
+      </w:r>
+      <w:r>
+        <w:t xml:space="preserve">(166) = 0.069,</w:t>
+      </w:r>
+      <w:r>
+        <w:t xml:space="preserve"> </w:t>
+      </w:r>
+      <w:r>
+        <w:rPr>
+          <w:i/>
+        </w:rPr>
+        <w:t xml:space="preserve">p</w:t>
+      </w:r>
+      <w:r>
+        <w:t xml:space="preserve"> </w:t>
+      </w:r>
+      <w:r>
+        <w:t xml:space="preserve">= .945. None of these estimated rates were significantly predicted by the game participants had played. Full tables of model output are provided in Supplementary Table 1.</w:t>
       </w:r>
     </w:p>
     <w:p>
-      <w:r>
-        <w:t xml:space="preserve">Only a few idiosyncratic predictors reached statistical significance. Republicans, relative to liberals, thought it more probable that a gun owner would experience a gun-related accident such as an accidental discharge,</w:t>
-      </w:r>
-      <w:r>
-        <w:t xml:space="preserve"> </w:t>
-      </w:r>
-      <w:r>
-        <w:rPr>
-          <w:i/>
-        </w:rPr>
-        <w:t xml:space="preserve">b</w:t>
-      </w:r>
-      <w:r>
-        <w:t xml:space="preserve"> </w:t>
-      </w:r>
-      <w:r>
-        <w:t xml:space="preserve">= 0.017,</w:t>
-      </w:r>
-      <w:r>
-        <w:t xml:space="preserve"> </w:t>
-      </w:r>
-      <w:r>
-        <w:rPr>
-          <w:i/>
-        </w:rPr>
-        <w:t xml:space="preserve">t</w:t>
-      </w:r>
-      <w:r>
-        <w:t xml:space="preserve">(166) = 2.668,</w:t>
-      </w:r>
-      <w:r>
-        <w:t xml:space="preserve"> </w:t>
-      </w:r>
-      <w:r>
-        <w:rPr>
-          <w:i/>
-        </w:rPr>
-        <w:t xml:space="preserve">p</w:t>
-      </w:r>
-      <w:r>
-        <w:t xml:space="preserve"> </w:t>
-      </w:r>
-      <w:r>
-        <w:t xml:space="preserve">= .008. Men, relative to women, thought it more probable that a gun owner might have a gun stolen from them,</w:t>
-      </w:r>
-      <w:r>
-        <w:t xml:space="preserve"> </w:t>
-      </w:r>
-      <w:r>
-        <w:rPr>
-          <w:i/>
-        </w:rPr>
-        <w:t xml:space="preserve">b</w:t>
-      </w:r>
-      <w:r>
-        <w:t xml:space="preserve"> </w:t>
-      </w:r>
-      <w:r>
-        <w:t xml:space="preserve">= 0.015,</w:t>
-      </w:r>
-      <w:r>
-        <w:t xml:space="preserve"> </w:t>
-      </w:r>
-      <w:r>
-        <w:rPr>
-          <w:i/>
-        </w:rPr>
-        <w:t xml:space="preserve">t</w:t>
-      </w:r>
-      <w:r>
-        <w:t xml:space="preserve">(166) = 2.373,</w:t>
-      </w:r>
-      <w:r>
-        <w:t xml:space="preserve"> </w:t>
-      </w:r>
-      <w:r>
-        <w:rPr>
-          <w:i/>
-        </w:rPr>
-        <w:t xml:space="preserve">p</w:t>
-      </w:r>
-      <w:r>
-        <w:t xml:space="preserve"> </w:t>
-      </w:r>
-      <w:r>
-        <w:t xml:space="preserve">= .019. Libertarians, relative to other political parties, thought it more probable that a gun owner would ever use their gun in an act of self-defense,</w:t>
-      </w:r>
-      <w:r>
-        <w:t xml:space="preserve"> </w:t>
-      </w:r>
-      <w:r>
-        <w:rPr>
-          <w:i/>
-        </w:rPr>
-        <w:t xml:space="preserve">b</w:t>
-      </w:r>
-      <w:r>
-        <w:t xml:space="preserve"> </w:t>
-      </w:r>
-      <w:r>
-        <w:t xml:space="preserve">= 0.001,</w:t>
-      </w:r>
-      <w:r>
-        <w:t xml:space="preserve"> </w:t>
-      </w:r>
-      <w:r>
-        <w:rPr>
-          <w:i/>
-        </w:rPr>
-        <w:t xml:space="preserve">t</w:t>
-      </w:r>
-      <w:r>
-        <w:t xml:space="preserve">(166) = 0.069,</w:t>
-      </w:r>
-      <w:r>
-        <w:t xml:space="preserve"> </w:t>
-      </w:r>
-      <w:r>
-        <w:rPr>
-          <w:i/>
-        </w:rPr>
-        <w:t xml:space="preserve">p</w:t>
-      </w:r>
-      <w:r>
-        <w:t xml:space="preserve"> </w:t>
-      </w:r>
-      <w:r>
-        <w:t xml:space="preserve">= .945. None of these estimated rates were significantly predicted by the game participants had played. Full tables of model output are provided in Supplementary Table 1.</w:t>
+      <w:pPr>
+        <w:pStyle w:val="SourceCode"/>
+      </w:pPr>
+      <w:r>
+        <w:rPr>
+          <w:rStyle w:val="VerbatimChar"/>
+        </w:rPr>
+        <w:t xml:space="preserve">##           term     estimate   std.error  statistic      p.value</w:t>
+      </w:r>
+      <w:r>
+        <w:br w:type="textWrapping"/>
+      </w:r>
+      <w:r>
+        <w:rPr>
+          <w:rStyle w:val="VerbatimChar"/>
+        </w:rPr>
+        <w:t xml:space="preserve">## 1  (Intercept)  0.022014633 0.006167439  3.5694934 0.0004679394</w:t>
+      </w:r>
+      <w:r>
+        <w:br w:type="textWrapping"/>
+      </w:r>
+      <w:r>
+        <w:rPr>
+          <w:rStyle w:val="VerbatimChar"/>
+        </w:rPr>
+        <w:t xml:space="preserve">## 2        AR-15 -0.001111861 0.006137598 -0.1811557 0.8564663328</w:t>
+      </w:r>
+      <w:r>
+        <w:br w:type="textWrapping"/>
+      </w:r>
+      <w:r>
+        <w:rPr>
+          <w:rStyle w:val="VerbatimChar"/>
+        </w:rPr>
+        <w:t xml:space="preserve">## 3   Strong-gun  0.007484306 0.006919930  1.0815580 0.2810176706</w:t>
+      </w:r>
+      <w:r>
+        <w:br w:type="textWrapping"/>
+      </w:r>
+      <w:r>
+        <w:rPr>
+          <w:rStyle w:val="VerbatimChar"/>
+        </w:rPr>
+        <w:t xml:space="preserve">## 4   Republican  0.017426526 0.006530960  2.6682949 0.0083798161</w:t>
+      </w:r>
+      <w:r>
+        <w:br w:type="textWrapping"/>
+      </w:r>
+      <w:r>
+        <w:rPr>
+          <w:rStyle w:val="VerbatimChar"/>
+        </w:rPr>
+        <w:t xml:space="preserve">## 5     Moderate  0.011871118 0.006701107  1.7715158 0.0783097748</w:t>
+      </w:r>
+      <w:r>
+        <w:br w:type="textWrapping"/>
+      </w:r>
+      <w:r>
+        <w:rPr>
+          <w:rStyle w:val="VerbatimChar"/>
+        </w:rPr>
+        <w:t xml:space="preserve">## 6  Libertarian  0.012683505 0.009772341  1.2978984 0.1961227781</w:t>
+      </w:r>
+      <w:r>
+        <w:br w:type="textWrapping"/>
+      </w:r>
+      <w:r>
+        <w:rPr>
+          <w:rStyle w:val="VerbatimChar"/>
+        </w:rPr>
+        <w:t xml:space="preserve">## 7    Other-pol  0.003819809 0.007718649  0.4948805 0.6213388540</w:t>
+      </w:r>
+      <w:r>
+        <w:br w:type="textWrapping"/>
+      </w:r>
+      <w:r>
+        <w:rPr>
+          <w:rStyle w:val="VerbatimChar"/>
+        </w:rPr>
+        <w:t xml:space="preserve">## 8         Male  0.007790433 0.004968013  1.5681183 0.1187577593</w:t>
+      </w:r>
+      <w:r>
+        <w:br w:type="textWrapping"/>
+      </w:r>
+      <w:r>
+        <w:rPr>
+          <w:rStyle w:val="VerbatimChar"/>
+        </w:rPr>
+        <w:t xml:space="preserve">## 9 Strong_AR-15  0.005333207 0.009906452  0.5383569 0.5910517879</w:t>
       </w:r>
     </w:p>
     <w:p>
@@ -573,88 +651,88 @@
         <w:rPr>
           <w:rStyle w:val="VerbatimChar"/>
         </w:rPr>
-        <w:t xml:space="preserve">##           term     estimate   std.error  statistic      p.value</w:t>
-      </w:r>
-      <w:r>
-        <w:br w:type="textWrapping"/>
-      </w:r>
-      <w:r>
-        <w:rPr>
-          <w:rStyle w:val="VerbatimChar"/>
-        </w:rPr>
-        <w:t xml:space="preserve">## 1  (Intercept)  0.022014633 0.006167439  3.5694934 0.0004679394</w:t>
-      </w:r>
-      <w:r>
-        <w:br w:type="textWrapping"/>
-      </w:r>
-      <w:r>
-        <w:rPr>
-          <w:rStyle w:val="VerbatimChar"/>
-        </w:rPr>
-        <w:t xml:space="preserve">## 2        AR-15 -0.001111861 0.006137598 -0.1811557 0.8564663328</w:t>
-      </w:r>
-      <w:r>
-        <w:br w:type="textWrapping"/>
-      </w:r>
-      <w:r>
-        <w:rPr>
-          <w:rStyle w:val="VerbatimChar"/>
-        </w:rPr>
-        <w:t xml:space="preserve">## 3   Strong-gun  0.007484306 0.006919930  1.0815580 0.2810176706</w:t>
-      </w:r>
-      <w:r>
-        <w:br w:type="textWrapping"/>
-      </w:r>
-      <w:r>
-        <w:rPr>
-          <w:rStyle w:val="VerbatimChar"/>
-        </w:rPr>
-        <w:t xml:space="preserve">## 4   Republican  0.017426526 0.006530960  2.6682949 0.0083798161</w:t>
-      </w:r>
-      <w:r>
-        <w:br w:type="textWrapping"/>
-      </w:r>
-      <w:r>
-        <w:rPr>
-          <w:rStyle w:val="VerbatimChar"/>
-        </w:rPr>
-        <w:t xml:space="preserve">## 5     Moderate  0.011871118 0.006701107  1.7715158 0.0783097748</w:t>
-      </w:r>
-      <w:r>
-        <w:br w:type="textWrapping"/>
-      </w:r>
-      <w:r>
-        <w:rPr>
-          <w:rStyle w:val="VerbatimChar"/>
-        </w:rPr>
-        <w:t xml:space="preserve">## 6  Libertarian  0.012683505 0.009772341  1.2978984 0.1961227781</w:t>
-      </w:r>
-      <w:r>
-        <w:br w:type="textWrapping"/>
-      </w:r>
-      <w:r>
-        <w:rPr>
-          <w:rStyle w:val="VerbatimChar"/>
-        </w:rPr>
-        <w:t xml:space="preserve">## 7    Other-pol  0.003819809 0.007718649  0.4948805 0.6213388540</w:t>
-      </w:r>
-      <w:r>
-        <w:br w:type="textWrapping"/>
-      </w:r>
-      <w:r>
-        <w:rPr>
-          <w:rStyle w:val="VerbatimChar"/>
-        </w:rPr>
-        <w:t xml:space="preserve">## 8         Male  0.007790433 0.004968013  1.5681183 0.1187577593</w:t>
-      </w:r>
-      <w:r>
-        <w:br w:type="textWrapping"/>
-      </w:r>
-      <w:r>
-        <w:rPr>
-          <w:rStyle w:val="VerbatimChar"/>
-        </w:rPr>
-        <w:t xml:space="preserve">## 9 Strong_AR-15  0.005333207 0.009906452  0.5383569 0.5910517879</w:t>
+        <w:t xml:space="preserve">##           term      estimate   std.error    statistic     p.value</w:t>
+      </w:r>
+      <w:r>
+        <w:br w:type="textWrapping"/>
+      </w:r>
+      <w:r>
+        <w:rPr>
+          <w:rStyle w:val="VerbatimChar"/>
+        </w:rPr>
+        <w:t xml:space="preserve">## 1  (Intercept)  0.0245808876 0.007864122  3.125700007 0.002094429</w:t>
+      </w:r>
+      <w:r>
+        <w:br w:type="textWrapping"/>
+      </w:r>
+      <w:r>
+        <w:rPr>
+          <w:rStyle w:val="VerbatimChar"/>
+        </w:rPr>
+        <w:t xml:space="preserve">## 2        AR-15 -0.0015168013 0.008183318 -0.185352856 0.853178562</w:t>
+      </w:r>
+      <w:r>
+        <w:br w:type="textWrapping"/>
+      </w:r>
+      <w:r>
+        <w:rPr>
+          <w:rStyle w:val="VerbatimChar"/>
+        </w:rPr>
+        <w:t xml:space="preserve">## 3   Strong-gun  0.0085794777 0.009162861  0.936331749 0.350462593</w:t>
+      </w:r>
+      <w:r>
+        <w:br w:type="textWrapping"/>
+      </w:r>
+      <w:r>
+        <w:rPr>
+          <w:rStyle w:val="VerbatimChar"/>
+        </w:rPr>
+        <w:t xml:space="preserve">## 4   Republican  0.0111653513 0.007633981  1.462585760 0.145471466</w:t>
+      </w:r>
+      <w:r>
+        <w:br w:type="textWrapping"/>
+      </w:r>
+      <w:r>
+        <w:rPr>
+          <w:rStyle w:val="VerbatimChar"/>
+        </w:rPr>
+        <w:t xml:space="preserve">## 5     Moderate  0.0101285130 0.008404727  1.205097227 0.229880918</w:t>
+      </w:r>
+      <w:r>
+        <w:br w:type="textWrapping"/>
+      </w:r>
+      <w:r>
+        <w:rPr>
+          <w:rStyle w:val="VerbatimChar"/>
+        </w:rPr>
+        <w:t xml:space="preserve">## 6  Libertarian  0.0230569055 0.015226399  1.514271683 0.131858656</w:t>
+      </w:r>
+      <w:r>
+        <w:br w:type="textWrapping"/>
+      </w:r>
+      <w:r>
+        <w:rPr>
+          <w:rStyle w:val="VerbatimChar"/>
+        </w:rPr>
+        <w:t xml:space="preserve">## 7    Other-pol  0.0139446835 0.012639881  1.103229060 0.271524470</w:t>
+      </w:r>
+      <w:r>
+        <w:br w:type="textWrapping"/>
+      </w:r>
+      <w:r>
+        <w:rPr>
+          <w:rStyle w:val="VerbatimChar"/>
+        </w:rPr>
+        <w:t xml:space="preserve">## 8         Male  0.0148976516 0.006277558  2.373160233 0.018780392</w:t>
+      </w:r>
+      <w:r>
+        <w:br w:type="textWrapping"/>
+      </w:r>
+      <w:r>
+        <w:rPr>
+          <w:rStyle w:val="VerbatimChar"/>
+        </w:rPr>
+        <w:t xml:space="preserve">## 9 Strong_AR-15 -0.0001113685 0.012470233 -0.008930746 0.992885114</w:t>
       </w:r>
     </w:p>
     <w:p>
@@ -665,88 +743,88 @@
         <w:rPr>
           <w:rStyle w:val="VerbatimChar"/>
         </w:rPr>
-        <w:t xml:space="preserve">##           term      estimate   std.error    statistic     p.value</w:t>
-      </w:r>
-      <w:r>
-        <w:br w:type="textWrapping"/>
-      </w:r>
-      <w:r>
-        <w:rPr>
-          <w:rStyle w:val="VerbatimChar"/>
-        </w:rPr>
-        <w:t xml:space="preserve">## 1  (Intercept)  0.0245808876 0.007864122  3.125700007 0.002094429</w:t>
-      </w:r>
-      <w:r>
-        <w:br w:type="textWrapping"/>
-      </w:r>
-      <w:r>
-        <w:rPr>
-          <w:rStyle w:val="VerbatimChar"/>
-        </w:rPr>
-        <w:t xml:space="preserve">## 2        AR-15 -0.0015168013 0.008183318 -0.185352856 0.853178562</w:t>
-      </w:r>
-      <w:r>
-        <w:br w:type="textWrapping"/>
-      </w:r>
-      <w:r>
-        <w:rPr>
-          <w:rStyle w:val="VerbatimChar"/>
-        </w:rPr>
-        <w:t xml:space="preserve">## 3   Strong-gun  0.0085794777 0.009162861  0.936331749 0.350462593</w:t>
-      </w:r>
-      <w:r>
-        <w:br w:type="textWrapping"/>
-      </w:r>
-      <w:r>
-        <w:rPr>
-          <w:rStyle w:val="VerbatimChar"/>
-        </w:rPr>
-        <w:t xml:space="preserve">## 4   Republican  0.0111653513 0.007633981  1.462585760 0.145471466</w:t>
-      </w:r>
-      <w:r>
-        <w:br w:type="textWrapping"/>
-      </w:r>
-      <w:r>
-        <w:rPr>
-          <w:rStyle w:val="VerbatimChar"/>
-        </w:rPr>
-        <w:t xml:space="preserve">## 5     Moderate  0.0101285130 0.008404727  1.205097227 0.229880918</w:t>
-      </w:r>
-      <w:r>
-        <w:br w:type="textWrapping"/>
-      </w:r>
-      <w:r>
-        <w:rPr>
-          <w:rStyle w:val="VerbatimChar"/>
-        </w:rPr>
-        <w:t xml:space="preserve">## 6  Libertarian  0.0230569055 0.015226399  1.514271683 0.131858656</w:t>
-      </w:r>
-      <w:r>
-        <w:br w:type="textWrapping"/>
-      </w:r>
-      <w:r>
-        <w:rPr>
-          <w:rStyle w:val="VerbatimChar"/>
-        </w:rPr>
-        <w:t xml:space="preserve">## 7    Other-pol  0.0139446835 0.012639881  1.103229060 0.271524470</w:t>
-      </w:r>
-      <w:r>
-        <w:br w:type="textWrapping"/>
-      </w:r>
-      <w:r>
-        <w:rPr>
-          <w:rStyle w:val="VerbatimChar"/>
-        </w:rPr>
-        <w:t xml:space="preserve">## 8         Male  0.0148976516 0.006277558  2.373160233 0.018780392</w:t>
-      </w:r>
-      <w:r>
-        <w:br w:type="textWrapping"/>
-      </w:r>
-      <w:r>
-        <w:rPr>
-          <w:rStyle w:val="VerbatimChar"/>
-        </w:rPr>
-        <w:t xml:space="preserve">## 9 Strong_AR-15 -0.0001113685 0.012470233 -0.008930746 0.992885114</w:t>
+        <w:t xml:space="preserve">##           term     estimate  std.error   statistic      p.value</w:t>
+      </w:r>
+      <w:r>
+        <w:br w:type="textWrapping"/>
+      </w:r>
+      <w:r>
+        <w:rPr>
+          <w:rStyle w:val="VerbatimChar"/>
+        </w:rPr>
+        <w:t xml:space="preserve">## 1  (Intercept)  0.049155433 0.01409166  3.48826419 0.0006224612</w:t>
+      </w:r>
+      <w:r>
+        <w:br w:type="textWrapping"/>
+      </w:r>
+      <w:r>
+        <w:rPr>
+          <w:rStyle w:val="VerbatimChar"/>
+        </w:rPr>
+        <w:t xml:space="preserve">## 2        AR-15 -0.001735538 0.01314795 -0.13200063 0.8951436510</w:t>
+      </w:r>
+      <w:r>
+        <w:br w:type="textWrapping"/>
+      </w:r>
+      <w:r>
+        <w:rPr>
+          <w:rStyle w:val="VerbatimChar"/>
+        </w:rPr>
+        <w:t xml:space="preserve">## 3   Strong-gun  0.001244455 0.01359842  0.09151465 0.9271940077</w:t>
+      </w:r>
+      <w:r>
+        <w:br w:type="textWrapping"/>
+      </w:r>
+      <w:r>
+        <w:rPr>
+          <w:rStyle w:val="VerbatimChar"/>
+        </w:rPr>
+        <w:t xml:space="preserve">## 4   Republican  0.009085811 0.01289636  0.70452514 0.4820930368</w:t>
+      </w:r>
+      <w:r>
+        <w:br w:type="textWrapping"/>
+      </w:r>
+      <w:r>
+        <w:rPr>
+          <w:rStyle w:val="VerbatimChar"/>
+        </w:rPr>
+        <w:t xml:space="preserve">## 5     Moderate  0.008246908 0.01414431  0.58305500 0.5606475202</w:t>
+      </w:r>
+      <w:r>
+        <w:br w:type="textWrapping"/>
+      </w:r>
+      <w:r>
+        <w:rPr>
+          <w:rStyle w:val="VerbatimChar"/>
+        </w:rPr>
+        <w:t xml:space="preserve">## 6  Libertarian  0.001254332 0.01811733  0.06923382 0.9448868328</w:t>
+      </w:r>
+      <w:r>
+        <w:br w:type="textWrapping"/>
+      </w:r>
+      <w:r>
+        <w:rPr>
+          <w:rStyle w:val="VerbatimChar"/>
+        </w:rPr>
+        <w:t xml:space="preserve">## 7    Other-pol -0.006485774 0.01564671 -0.41451371 0.6790330909</w:t>
+      </w:r>
+      <w:r>
+        <w:br w:type="textWrapping"/>
+      </w:r>
+      <w:r>
+        <w:rPr>
+          <w:rStyle w:val="VerbatimChar"/>
+        </w:rPr>
+        <w:t xml:space="preserve">## 8         Male  0.007484566 0.01034953  0.72317897 0.4705876813</w:t>
+      </w:r>
+      <w:r>
+        <w:br w:type="textWrapping"/>
+      </w:r>
+      <w:r>
+        <w:rPr>
+          <w:rStyle w:val="VerbatimChar"/>
+        </w:rPr>
+        <w:t xml:space="preserve">## 9 Strong_AR-15  0.011160233 0.01985147  0.56218680 0.5747470961</w:t>
       </w:r>
     </w:p>
     <w:p>
@@ -757,183 +835,91 @@
         <w:rPr>
           <w:rStyle w:val="VerbatimChar"/>
         </w:rPr>
-        <w:t xml:space="preserve">##           term     estimate  std.error   statistic      p.value</w:t>
-      </w:r>
-      <w:r>
-        <w:br w:type="textWrapping"/>
-      </w:r>
-      <w:r>
-        <w:rPr>
-          <w:rStyle w:val="VerbatimChar"/>
-        </w:rPr>
-        <w:t xml:space="preserve">## 1  (Intercept)  0.049155433 0.01409166  3.48826419 0.0006224612</w:t>
-      </w:r>
-      <w:r>
-        <w:br w:type="textWrapping"/>
-      </w:r>
-      <w:r>
-        <w:rPr>
-          <w:rStyle w:val="VerbatimChar"/>
-        </w:rPr>
-        <w:t xml:space="preserve">## 2        AR-15 -0.001735538 0.01314795 -0.13200063 0.8951436510</w:t>
-      </w:r>
-      <w:r>
-        <w:br w:type="textWrapping"/>
-      </w:r>
-      <w:r>
-        <w:rPr>
-          <w:rStyle w:val="VerbatimChar"/>
-        </w:rPr>
-        <w:t xml:space="preserve">## 3   Strong-gun  0.001244455 0.01359842  0.09151465 0.9271940077</w:t>
-      </w:r>
-      <w:r>
-        <w:br w:type="textWrapping"/>
-      </w:r>
-      <w:r>
-        <w:rPr>
-          <w:rStyle w:val="VerbatimChar"/>
-        </w:rPr>
-        <w:t xml:space="preserve">## 4   Republican  0.009085811 0.01289636  0.70452514 0.4820930368</w:t>
-      </w:r>
-      <w:r>
-        <w:br w:type="textWrapping"/>
-      </w:r>
-      <w:r>
-        <w:rPr>
-          <w:rStyle w:val="VerbatimChar"/>
-        </w:rPr>
-        <w:t xml:space="preserve">## 5     Moderate  0.008246908 0.01414431  0.58305500 0.5606475202</w:t>
-      </w:r>
-      <w:r>
-        <w:br w:type="textWrapping"/>
-      </w:r>
-      <w:r>
-        <w:rPr>
-          <w:rStyle w:val="VerbatimChar"/>
-        </w:rPr>
-        <w:t xml:space="preserve">## 6  Libertarian  0.001254332 0.01811733  0.06923382 0.9448868328</w:t>
-      </w:r>
-      <w:r>
-        <w:br w:type="textWrapping"/>
-      </w:r>
-      <w:r>
-        <w:rPr>
-          <w:rStyle w:val="VerbatimChar"/>
-        </w:rPr>
-        <w:t xml:space="preserve">## 7    Other-pol -0.006485774 0.01564671 -0.41451371 0.6790330909</w:t>
-      </w:r>
-      <w:r>
-        <w:br w:type="textWrapping"/>
-      </w:r>
-      <w:r>
-        <w:rPr>
-          <w:rStyle w:val="VerbatimChar"/>
-        </w:rPr>
-        <w:t xml:space="preserve">## 8         Male  0.007484566 0.01034953  0.72317897 0.4705876813</w:t>
-      </w:r>
-      <w:r>
-        <w:br w:type="textWrapping"/>
-      </w:r>
-      <w:r>
-        <w:rPr>
-          <w:rStyle w:val="VerbatimChar"/>
-        </w:rPr>
-        <w:t xml:space="preserve">## 9 Strong_AR-15  0.011160233 0.01985147  0.56218680 0.5747470961</w:t>
+        <w:t xml:space="preserve">##           term     estimate  std.error  statistic     p.value</w:t>
+      </w:r>
+      <w:r>
+        <w:br w:type="textWrapping"/>
+      </w:r>
+      <w:r>
+        <w:rPr>
+          <w:rStyle w:val="VerbatimChar"/>
+        </w:rPr>
+        <w:t xml:space="preserve">## 1  (Intercept)  0.056047783 0.01882560  2.9772113 0.003347092</w:t>
+      </w:r>
+      <w:r>
+        <w:br w:type="textWrapping"/>
+      </w:r>
+      <w:r>
+        <w:rPr>
+          <w:rStyle w:val="VerbatimChar"/>
+        </w:rPr>
+        <w:t xml:space="preserve">## 2        AR-15 -0.018301209 0.01829526 -1.0003254 0.318617802</w:t>
+      </w:r>
+      <w:r>
+        <w:br w:type="textWrapping"/>
+      </w:r>
+      <w:r>
+        <w:rPr>
+          <w:rStyle w:val="VerbatimChar"/>
+        </w:rPr>
+        <w:t xml:space="preserve">## 3   Strong-gun  0.044769138 0.02652385  1.6878826 0.093323045</w:t>
+      </w:r>
+      <w:r>
+        <w:br w:type="textWrapping"/>
+      </w:r>
+      <w:r>
+        <w:rPr>
+          <w:rStyle w:val="VerbatimChar"/>
+        </w:rPr>
+        <w:t xml:space="preserve">## 4   Republican  0.016996055 0.01649129  1.0306083 0.304232889</w:t>
+      </w:r>
+      <w:r>
+        <w:br w:type="textWrapping"/>
+      </w:r>
+      <w:r>
+        <w:rPr>
+          <w:rStyle w:val="VerbatimChar"/>
+        </w:rPr>
+        <w:t xml:space="preserve">## 5     Moderate  0.030955809 0.02060468  1.5023679 0.134913537</w:t>
+      </w:r>
+      <w:r>
+        <w:br w:type="textWrapping"/>
+      </w:r>
+      <w:r>
+        <w:rPr>
+          <w:rStyle w:val="VerbatimChar"/>
+        </w:rPr>
+        <w:t xml:space="preserve">## 6  Libertarian  0.138162181 0.06059765  2.2799923 0.023888473</w:t>
+      </w:r>
+      <w:r>
+        <w:br w:type="textWrapping"/>
+      </w:r>
+      <w:r>
+        <w:rPr>
+          <w:rStyle w:val="VerbatimChar"/>
+        </w:rPr>
+        <w:t xml:space="preserve">## 7    Other-pol -0.009426852 0.01853289 -0.5086553 0.611673297</w:t>
+      </w:r>
+      <w:r>
+        <w:br w:type="textWrapping"/>
+      </w:r>
+      <w:r>
+        <w:rPr>
+          <w:rStyle w:val="VerbatimChar"/>
+        </w:rPr>
+        <w:t xml:space="preserve">## 8         Male  0.018091013 0.01333857  1.3562931 0.176858943</w:t>
+      </w:r>
+      <w:r>
+        <w:br w:type="textWrapping"/>
+      </w:r>
+      <w:r>
+        <w:rPr>
+          <w:rStyle w:val="VerbatimChar"/>
+        </w:rPr>
+        <w:t xml:space="preserve">## 9 Strong_AR-15 -0.038404663 0.03088515 -1.2434669 0.215459702</w:t>
       </w:r>
     </w:p>
     <w:p>
-      <w:pPr>
-        <w:pStyle w:val="SourceCode"/>
-      </w:pPr>
-      <w:r>
-        <w:rPr>
-          <w:rStyle w:val="VerbatimChar"/>
-        </w:rPr>
-        <w:t xml:space="preserve">##           term     estimate  std.error  statistic     p.value</w:t>
-      </w:r>
-      <w:r>
-        <w:br w:type="textWrapping"/>
-      </w:r>
-      <w:r>
-        <w:rPr>
-          <w:rStyle w:val="VerbatimChar"/>
-        </w:rPr>
-        <w:t xml:space="preserve">## 1  (Intercept)  0.056047783 0.01882560  2.9772113 0.003347092</w:t>
-      </w:r>
-      <w:r>
-        <w:br w:type="textWrapping"/>
-      </w:r>
-      <w:r>
-        <w:rPr>
-          <w:rStyle w:val="VerbatimChar"/>
-        </w:rPr>
-        <w:t xml:space="preserve">## 2        AR-15 -0.018301209 0.01829526 -1.0003254 0.318617802</w:t>
-      </w:r>
-      <w:r>
-        <w:br w:type="textWrapping"/>
-      </w:r>
-      <w:r>
-        <w:rPr>
-          <w:rStyle w:val="VerbatimChar"/>
-        </w:rPr>
-        <w:t xml:space="preserve">## 3   Strong-gun  0.044769138 0.02652385  1.6878826 0.093323045</w:t>
-      </w:r>
-      <w:r>
-        <w:br w:type="textWrapping"/>
-      </w:r>
-      <w:r>
-        <w:rPr>
-          <w:rStyle w:val="VerbatimChar"/>
-        </w:rPr>
-        <w:t xml:space="preserve">## 4   Republican  0.016996055 0.01649129  1.0306083 0.304232889</w:t>
-      </w:r>
-      <w:r>
-        <w:br w:type="textWrapping"/>
-      </w:r>
-      <w:r>
-        <w:rPr>
-          <w:rStyle w:val="VerbatimChar"/>
-        </w:rPr>
-        <w:t xml:space="preserve">## 5     Moderate  0.030955809 0.02060468  1.5023679 0.134913537</w:t>
-      </w:r>
-      <w:r>
-        <w:br w:type="textWrapping"/>
-      </w:r>
-      <w:r>
-        <w:rPr>
-          <w:rStyle w:val="VerbatimChar"/>
-        </w:rPr>
-        <w:t xml:space="preserve">## 6  Libertarian  0.138162181 0.06059765  2.2799923 0.023888473</w:t>
-      </w:r>
-      <w:r>
-        <w:br w:type="textWrapping"/>
-      </w:r>
-      <w:r>
-        <w:rPr>
-          <w:rStyle w:val="VerbatimChar"/>
-        </w:rPr>
-        <w:t xml:space="preserve">## 7    Other-pol -0.009426852 0.01853289 -0.5086553 0.611673297</w:t>
-      </w:r>
-      <w:r>
-        <w:br w:type="textWrapping"/>
-      </w:r>
-      <w:r>
-        <w:rPr>
-          <w:rStyle w:val="VerbatimChar"/>
-        </w:rPr>
-        <w:t xml:space="preserve">## 8         Male  0.018091013 0.01333857  1.3562931 0.176858943</w:t>
-      </w:r>
-      <w:r>
-        <w:br w:type="textWrapping"/>
-      </w:r>
-      <w:r>
-        <w:rPr>
-          <w:rStyle w:val="VerbatimChar"/>
-        </w:rPr>
-        <w:t xml:space="preserve">## 9 Strong_AR-15 -0.038404663 0.03088515 -1.2434669 0.215459702</w:t>
-      </w:r>
-    </w:p>
-    <w:p>
       <w:r>
         <w:rPr>
           <w:b/>
@@ -956,7 +942,7 @@
         <w:t xml:space="preserve"> </w:t>
       </w:r>
       <w:r>
-        <w:t xml:space="preserve">= 12.23,</w:t>
+        <w:t xml:space="preserve">= 3.508,</w:t>
       </w:r>
       <w:r>
         <w:t xml:space="preserve"> </w:t>
@@ -968,7 +954,22 @@
         <w:t xml:space="preserve">t</w:t>
       </w:r>
       <w:r>
-        <w:t xml:space="preserve">(163) = -0.808, That ain't a p-value, buddy!) and libertarians (</w:t>
+        <w:t xml:space="preserve">(163) = 2.229,</w:t>
+      </w:r>
+      <w:r>
+        <w:t xml:space="preserve"> </w:t>
+      </w:r>
+      <w:r>
+        <w:rPr>
+          <w:i/>
+        </w:rPr>
+        <w:t xml:space="preserve">p</w:t>
+      </w:r>
+      <w:r>
+        <w:t xml:space="preserve"> </w:t>
+      </w:r>
+      <w:r>
+        <w:t xml:space="preserve">= .027) and libertarians (</w:t>
       </w:r>
       <w:r>
         <w:rPr>
@@ -980,7 +981,7 @@
         <w:t xml:space="preserve"> </w:t>
       </w:r>
       <w:r>
-        <w:t xml:space="preserve">= 12.23,</w:t>
+        <w:t xml:space="preserve">= 5.579,</w:t>
       </w:r>
       <w:r>
         <w:t xml:space="preserve"> </w:t>
@@ -992,7 +993,22 @@
         <w:t xml:space="preserve">t</w:t>
       </w:r>
       <w:r>
-        <w:t xml:space="preserve">(163) = -0.808, That ain't a p-value, buddy!) supported larger magazine sizes than did females and democrats. The logistic model found no significant predictors. Neither model detected any significant effects of game.</w:t>
+        <w:t xml:space="preserve">(163) = 2.032,</w:t>
+      </w:r>
+      <w:r>
+        <w:t xml:space="preserve"> </w:t>
+      </w:r>
+      <w:r>
+        <w:rPr>
+          <w:i/>
+        </w:rPr>
+        <w:t xml:space="preserve">p</w:t>
+      </w:r>
+      <w:r>
+        <w:t xml:space="preserve"> </w:t>
+      </w:r>
+      <w:r>
+        <w:t xml:space="preserve">= .044) supported larger magazine sizes than did females and democrats. The logistic model found no significant predictors. Neither model detected any significant effects of game.</w:t>
       </w:r>
     </w:p>
     <w:p>
@@ -1564,7 +1580,7 @@
     </w:lvl>
   </w:abstractNum>
   <w:abstractNum w:abstractNumId="990">
-    <w:nsid w:val="52971aa4"/>
+    <w:nsid w:val="1083a79b"/>
     <w:multiLevelType w:val="multilevel"/>
     <w:lvl w:ilvl="0">
       <w:numFmt w:val="bullet"/>

</xml_diff>

<commit_message>
More minor fixes; integration into main text.
</commit_message>
<xml_diff>
--- a/2-results.docx
+++ b/2-results.docx
@@ -55,303 +55,279 @@
         <w:t xml:space="preserve"> </w:t>
       </w:r>
       <w:r>
-        <w:t xml:space="preserve">We tested how assignment to the 2 × 2 design influenced participants' in-game performance, as measured by the number of times the player died and the number of monsters the player killed. Count of player deaths was Poisson-distributed. Participants in the powerful-gun condition died significantly fewer times than those in the weak-gun condition</w:t>
-      </w:r>
-      <w:r>
-        <w:t xml:space="preserve"> </w:t>
-      </w:r>
-      <w:r>
-        <w:rPr>
-          <w:i/>
-        </w:rPr>
-        <w:t xml:space="preserve">b</w:t>
-      </w:r>
-      <w:r>
-        <w:t xml:space="preserve"> </w:t>
-      </w:r>
-      <w:r>
-        <w:t xml:space="preserve">= -0.376,</w:t>
-      </w:r>
-      <w:r>
-        <w:t xml:space="preserve"> </w:t>
-      </w:r>
-      <w:r>
-        <w:rPr>
-          <w:i/>
-        </w:rPr>
-        <w:t xml:space="preserve">t</w:t>
-      </w:r>
-      <w:r>
-        <w:t xml:space="preserve">(170) = -2.907,</w:t>
-      </w:r>
-      <w:r>
-        <w:t xml:space="preserve"> </w:t>
-      </w:r>
-      <w:r>
-        <w:rPr>
-          <w:i/>
-        </w:rPr>
-        <w:t xml:space="preserve">p</w:t>
-      </w:r>
-      <w:r>
-        <w:t xml:space="preserve"> </w:t>
-      </w:r>
-      <w:r>
-        <w:t xml:space="preserve">= .004, while the type of gun (realistic vs. sci-fi) did not significantly influence this outcome</w:t>
-      </w:r>
-      <w:r>
-        <w:t xml:space="preserve"> </w:t>
-      </w:r>
-      <w:r>
-        <w:rPr>
-          <w:i/>
-        </w:rPr>
-        <w:t xml:space="preserve">b</w:t>
-      </w:r>
-      <w:r>
-        <w:t xml:space="preserve"> </w:t>
-      </w:r>
-      <w:r>
-        <w:t xml:space="preserve">= -0.091,</w:t>
-      </w:r>
-      <w:r>
-        <w:t xml:space="preserve"> </w:t>
-      </w:r>
-      <w:r>
-        <w:rPr>
-          <w:i/>
-        </w:rPr>
-        <w:t xml:space="preserve">t</w:t>
-      </w:r>
-      <w:r>
-        <w:t xml:space="preserve">(170) = -0.76,</w:t>
-      </w:r>
-      <w:r>
-        <w:t xml:space="preserve"> </w:t>
-      </w:r>
-      <w:r>
-        <w:rPr>
-          <w:i/>
-        </w:rPr>
-        <w:t xml:space="preserve">p</w:t>
-      </w:r>
-      <w:r>
-        <w:t xml:space="preserve"> </w:t>
-      </w:r>
-      <w:r>
-        <w:t xml:space="preserve">= .448, nor did gun type and gun power significantly interact</w:t>
-      </w:r>
-      <w:r>
-        <w:t xml:space="preserve"> </w:t>
-      </w:r>
-      <w:r>
-        <w:rPr>
-          <w:i/>
-        </w:rPr>
-        <w:t xml:space="preserve">b</w:t>
-      </w:r>
-      <w:r>
-        <w:t xml:space="preserve"> </w:t>
-      </w:r>
-      <w:r>
-        <w:t xml:space="preserve">= 0.068,</w:t>
-      </w:r>
-      <w:r>
-        <w:t xml:space="preserve"> </w:t>
-      </w:r>
-      <w:r>
-        <w:rPr>
-          <w:i/>
-        </w:rPr>
-        <w:t xml:space="preserve">t</w:t>
-      </w:r>
-      <w:r>
-        <w:t xml:space="preserve">(170) = 0.365,</w:t>
-      </w:r>
-      <w:r>
-        <w:t xml:space="preserve"> </w:t>
-      </w:r>
-      <w:r>
-        <w:rPr>
-          <w:i/>
-        </w:rPr>
-        <w:t xml:space="preserve">p</w:t>
-      </w:r>
-      <w:r>
-        <w:t xml:space="preserve"> </w:t>
-      </w:r>
-      <w:r>
-        <w:t xml:space="preserve">= .715. Similarly, participants in the powerful-gun condition killed substantially more enemies than did those in the weak-gun condition,</w:t>
-      </w:r>
-      <w:r>
-        <w:t xml:space="preserve"> </w:t>
-      </w:r>
-      <w:r>
-        <w:rPr>
-          <w:i/>
-        </w:rPr>
-        <w:t xml:space="preserve">b</w:t>
-      </w:r>
-      <w:r>
-        <w:t xml:space="preserve"> </w:t>
-      </w:r>
-      <w:r>
-        <w:t xml:space="preserve">= 0.798,</w:t>
-      </w:r>
-      <w:r>
-        <w:t xml:space="preserve"> </w:t>
-      </w:r>
-      <w:r>
-        <w:rPr>
-          <w:i/>
-        </w:rPr>
-        <w:t xml:space="preserve">t</w:t>
-      </w:r>
-      <w:r>
-        <w:t xml:space="preserve">(170) = 52.313,</w:t>
-      </w:r>
-      <w:r>
-        <w:t xml:space="preserve"> </w:t>
-      </w:r>
-      <w:r>
-        <w:rPr>
-          <w:i/>
-        </w:rPr>
-        <w:t xml:space="preserve">p</w:t>
-      </w:r>
-      <w:r>
-        <w:t xml:space="preserve"> </w:t>
-      </w:r>
-      <w:r>
-        <w:t xml:space="preserve">&lt; .001. Unexpected effects of gun type and a gun type × power interaction were detected such that participants in the AR-15 condition killed fewer monsters than their ZQ-5 counterparts (main effect:</w:t>
-      </w:r>
-      <w:r>
-        <w:t xml:space="preserve"> </w:t>
-      </w:r>
-      <w:r>
-        <w:rPr>
-          <w:i/>
-        </w:rPr>
-        <w:t xml:space="preserve">b</w:t>
-      </w:r>
-      <w:r>
-        <w:t xml:space="preserve"> </w:t>
-      </w:r>
-      <w:r>
-        <w:t xml:space="preserve">= -0.048,</w:t>
-      </w:r>
-      <w:r>
-        <w:t xml:space="preserve"> </w:t>
-      </w:r>
-      <w:r>
-        <w:rPr>
-          <w:i/>
-        </w:rPr>
-        <w:t xml:space="preserve">t</w:t>
-      </w:r>
-      <w:r>
-        <w:t xml:space="preserve">(170) = -2.659,</w:t>
-      </w:r>
-      <w:r>
-        <w:t xml:space="preserve"> </w:t>
-      </w:r>
-      <w:r>
-        <w:rPr>
-          <w:i/>
-        </w:rPr>
-        <w:t xml:space="preserve">p</w:t>
-      </w:r>
-      <w:r>
-        <w:t xml:space="preserve"> </w:t>
-      </w:r>
-      <w:r>
-        <w:t xml:space="preserve">= .008) particularly when the AR-15 was powerful (interaction effect:</w:t>
-      </w:r>
-      <w:r>
-        <w:t xml:space="preserve"> </w:t>
-      </w:r>
-      <w:r>
-        <w:rPr>
-          <w:i/>
-        </w:rPr>
-        <w:t xml:space="preserve">b</w:t>
-      </w:r>
-      <w:r>
-        <w:t xml:space="preserve"> </w:t>
-      </w:r>
-      <w:r>
-        <w:t xml:space="preserve">= -0.045,</w:t>
-      </w:r>
-      <w:r>
-        <w:t xml:space="preserve"> </w:t>
-      </w:r>
-      <w:r>
-        <w:rPr>
-          <w:i/>
-        </w:rPr>
-        <w:t xml:space="preserve">t</w:t>
-      </w:r>
-      <w:r>
-        <w:t xml:space="preserve">(170) = -2.046,</w:t>
-      </w:r>
-      <w:r>
-        <w:t xml:space="preserve"> </w:t>
-      </w:r>
-      <w:r>
-        <w:rPr>
-          <w:i/>
-        </w:rPr>
-        <w:t xml:space="preserve">p</w:t>
-      </w:r>
-      <w:r>
-        <w:t xml:space="preserve"> </w:t>
-      </w:r>
-      <w:r>
-        <w:t xml:space="preserve">= .041.</w:t>
+        <w:t xml:space="preserve">We tested how assignment to the 2 × 2 design influenced participants' in-game performance, as measured by the number of times the player died and the number of monsters the player killed.</w:t>
       </w:r>
     </w:p>
     <w:p>
       <w:r>
-        <w:t xml:space="preserve">Regrettably, we did not ask participants directly about how fun, powerful, satisfying, etc. the in-game gun was. As such, we do not have direct evidence that the powerful gun was more pleasant to use than the weak gun, although we might infer that from the observed difference in efficacy.</w:t>
+        <w:t xml:space="preserve">Count of player deaths was Poisson-distributed. Participants in the powerful-gun condition died significantly fewer times than those in the weak-gun condition</w:t>
+      </w:r>
+      <w:r>
+        <w:t xml:space="preserve"> </w:t>
+      </w:r>
+      <w:r>
+        <w:rPr>
+          <w:i/>
+        </w:rPr>
+        <w:t xml:space="preserve">b</w:t>
+      </w:r>
+      <w:r>
+        <w:t xml:space="preserve"> </w:t>
+      </w:r>
+      <w:r>
+        <w:t xml:space="preserve">= -0.376,</w:t>
+      </w:r>
+      <w:r>
+        <w:t xml:space="preserve"> </w:t>
+      </w:r>
+      <w:r>
+        <w:rPr>
+          <w:i/>
+        </w:rPr>
+        <w:t xml:space="preserve">t</w:t>
+      </w:r>
+      <w:r>
+        <w:t xml:space="preserve">(170) = -2.907,</w:t>
+      </w:r>
+      <w:r>
+        <w:t xml:space="preserve"> </w:t>
+      </w:r>
+      <w:r>
+        <w:rPr>
+          <w:i/>
+        </w:rPr>
+        <w:t xml:space="preserve">p</w:t>
+      </w:r>
+      <w:r>
+        <w:t xml:space="preserve"> </w:t>
+      </w:r>
+      <w:r>
+        <w:t xml:space="preserve">= .004, while the type of gun (realistic vs. sci-fi) did not significantly influence this outcome</w:t>
+      </w:r>
+      <w:r>
+        <w:t xml:space="preserve"> </w:t>
+      </w:r>
+      <w:r>
+        <w:rPr>
+          <w:i/>
+        </w:rPr>
+        <w:t xml:space="preserve">b</w:t>
+      </w:r>
+      <w:r>
+        <w:t xml:space="preserve"> </w:t>
+      </w:r>
+      <w:r>
+        <w:t xml:space="preserve">= -0.091,</w:t>
+      </w:r>
+      <w:r>
+        <w:t xml:space="preserve"> </w:t>
+      </w:r>
+      <w:r>
+        <w:rPr>
+          <w:i/>
+        </w:rPr>
+        <w:t xml:space="preserve">t</w:t>
+      </w:r>
+      <w:r>
+        <w:t xml:space="preserve">(170) = -0.76,</w:t>
+      </w:r>
+      <w:r>
+        <w:t xml:space="preserve"> </w:t>
+      </w:r>
+      <w:r>
+        <w:rPr>
+          <w:i/>
+        </w:rPr>
+        <w:t xml:space="preserve">p</w:t>
+      </w:r>
+      <w:r>
+        <w:t xml:space="preserve"> </w:t>
+      </w:r>
+      <w:r>
+        <w:t xml:space="preserve">= .448, nor did gun type and gun power significantly interact</w:t>
+      </w:r>
+      <w:r>
+        <w:t xml:space="preserve"> </w:t>
+      </w:r>
+      <w:r>
+        <w:rPr>
+          <w:i/>
+        </w:rPr>
+        <w:t xml:space="preserve">b</w:t>
+      </w:r>
+      <w:r>
+        <w:t xml:space="preserve"> </w:t>
+      </w:r>
+      <w:r>
+        <w:t xml:space="preserve">= 0.068,</w:t>
+      </w:r>
+      <w:r>
+        <w:t xml:space="preserve"> </w:t>
+      </w:r>
+      <w:r>
+        <w:rPr>
+          <w:i/>
+        </w:rPr>
+        <w:t xml:space="preserve">t</w:t>
+      </w:r>
+      <w:r>
+        <w:t xml:space="preserve">(170) = 0.365,</w:t>
+      </w:r>
+      <w:r>
+        <w:t xml:space="preserve"> </w:t>
+      </w:r>
+      <w:r>
+        <w:rPr>
+          <w:i/>
+        </w:rPr>
+        <w:t xml:space="preserve">p</w:t>
+      </w:r>
+      <w:r>
+        <w:t xml:space="preserve"> </w:t>
+      </w:r>
+      <w:r>
+        <w:t xml:space="preserve">= .715.</w:t>
       </w:r>
     </w:p>
     <w:p>
       <w:r>
-        <w:t xml:space="preserve">Means and SDs of all variables are summarized in Table 2. Combination violin/boxplots for each outcome are summarized in Figure 2.</w:t>
+        <w:t xml:space="preserve">Similarly, participants in the powerful-gun condition killed substantially more enemies than did those in the weak-gun condition,</w:t>
+      </w:r>
+      <w:r>
+        <w:t xml:space="preserve"> </w:t>
+      </w:r>
+      <w:r>
+        <w:rPr>
+          <w:i/>
+        </w:rPr>
+        <w:t xml:space="preserve">b</w:t>
+      </w:r>
+      <w:r>
+        <w:t xml:space="preserve"> </w:t>
+      </w:r>
+      <w:r>
+        <w:t xml:space="preserve">= 0.798,</w:t>
+      </w:r>
+      <w:r>
+        <w:t xml:space="preserve"> </w:t>
+      </w:r>
+      <w:r>
+        <w:rPr>
+          <w:i/>
+        </w:rPr>
+        <w:t xml:space="preserve">t</w:t>
+      </w:r>
+      <w:r>
+        <w:t xml:space="preserve">(170) = 52.313,</w:t>
+      </w:r>
+      <w:r>
+        <w:t xml:space="preserve"> </w:t>
+      </w:r>
+      <w:r>
+        <w:rPr>
+          <w:i/>
+        </w:rPr>
+        <w:t xml:space="preserve">p</w:t>
+      </w:r>
+      <w:r>
+        <w:t xml:space="preserve"> </w:t>
+      </w:r>
+      <w:r>
+        <w:t xml:space="preserve">&lt; .001. Unexpected effects of gun type and a gun type × power interaction were detected such that participants in the AR-15 condition killed fewer monsters than their ZQ-5 counterparts (main effect:</w:t>
+      </w:r>
+      <w:r>
+        <w:t xml:space="preserve"> </w:t>
+      </w:r>
+      <w:r>
+        <w:rPr>
+          <w:i/>
+        </w:rPr>
+        <w:t xml:space="preserve">b</w:t>
+      </w:r>
+      <w:r>
+        <w:t xml:space="preserve"> </w:t>
+      </w:r>
+      <w:r>
+        <w:t xml:space="preserve">= -0.048,</w:t>
+      </w:r>
+      <w:r>
+        <w:t xml:space="preserve"> </w:t>
+      </w:r>
+      <w:r>
+        <w:rPr>
+          <w:i/>
+        </w:rPr>
+        <w:t xml:space="preserve">t</w:t>
+      </w:r>
+      <w:r>
+        <w:t xml:space="preserve">(170) = -2.659,</w:t>
+      </w:r>
+      <w:r>
+        <w:t xml:space="preserve"> </w:t>
+      </w:r>
+      <w:r>
+        <w:rPr>
+          <w:i/>
+        </w:rPr>
+        <w:t xml:space="preserve">p</w:t>
+      </w:r>
+      <w:r>
+        <w:t xml:space="preserve"> </w:t>
+      </w:r>
+      <w:r>
+        <w:t xml:space="preserve">= .008) particularly when the AR-15 was powerful (interaction effect:</w:t>
+      </w:r>
+      <w:r>
+        <w:t xml:space="preserve"> </w:t>
+      </w:r>
+      <w:r>
+        <w:rPr>
+          <w:i/>
+        </w:rPr>
+        <w:t xml:space="preserve">b</w:t>
+      </w:r>
+      <w:r>
+        <w:t xml:space="preserve"> </w:t>
+      </w:r>
+      <w:r>
+        <w:t xml:space="preserve">= -0.045,</w:t>
+      </w:r>
+      <w:r>
+        <w:t xml:space="preserve"> </w:t>
+      </w:r>
+      <w:r>
+        <w:rPr>
+          <w:i/>
+        </w:rPr>
+        <w:t xml:space="preserve">t</w:t>
+      </w:r>
+      <w:r>
+        <w:t xml:space="preserve">(170) = -2.046,</w:t>
+      </w:r>
+      <w:r>
+        <w:t xml:space="preserve"> </w:t>
+      </w:r>
+      <w:r>
+        <w:rPr>
+          <w:i/>
+        </w:rPr>
+        <w:t xml:space="preserve">p</w:t>
+      </w:r>
+      <w:r>
+        <w:t xml:space="preserve"> </w:t>
+      </w:r>
+      <w:r>
+        <w:t xml:space="preserve">= .041.</w:t>
       </w:r>
     </w:p>
     <w:p>
       <w:r>
-        <w:rPr>
-          <w:b/>
-        </w:rPr>
-        <w:t xml:space="preserve">2nd Amendment Advocacy.</w:t>
-      </w:r>
-      <w:r>
-        <w:t xml:space="preserve"> </w:t>
-      </w:r>
-      <w:r>
-        <w:t xml:space="preserve">Participants' 2nd Amendment advocacy was best modeled by a simple additive model of political orientation and gender (BF = 7.31</w:t>
-      </w:r>
-      <w:r>
-        <w:t xml:space="preserve">10^{4} : 1 over the null). Adding the main and interactive effects of gun type and gun power to this model was not preferred. The covariates-only model was preferred to the full model, BF = 1 : 130. The addition of the AR-15 × Powerful Gun interaction was not supported, BF = 4.08 : 1 over the additive-effects model.</w:t>
+        <w:t xml:space="preserve">Regrettably, we did not ask participants directly about how fun, powerful, satisfying, etc. the in-game gun was. As such, we do not have direct evidence that the powerful gun was more pleasant to use than the weak gun, although we might infer that from the observed difference in efficacy.</w:t>
       </w:r>
     </w:p>
     <w:p>
       <w:r>
-        <w:rPr>
-          <w:b/>
-        </w:rPr>
-        <w:t xml:space="preserve">Product attitudes.</w:t>
-      </w:r>
-      <w:r>
-        <w:t xml:space="preserve"> </w:t>
-      </w:r>
-      <w:r>
-        <w:t xml:space="preserve">Again, attitudes towards the AR-15 were best described by a simple additive model of political orientation and gender, BF = 3.1</w:t>
-      </w:r>
-      <w:r>
-        <w:t xml:space="preserve">10^{6} : 1 over the null. The covariates-only model was preferred to the full model, BF = 1 : 16.6. The addition of the AR-15 × Powerful Gun interaction was not supported 2.19 : 1 over the additive-effects model.</w:t>
+        <w:t xml:space="preserve">Means and SDs of all variables are summarized in Table 2. Combination violin/boxplots for each outcome are summarized in Figure 2.</w:t>
       </w:r>
     </w:p>
     <w:p>
@@ -359,18 +335,33 @@
         <w:rPr>
           <w:b/>
         </w:rPr>
-        <w:t xml:space="preserve">Purchasing intentions.</w:t>
-      </w:r>
-      <w:r>
-        <w:t xml:space="preserve"> </w:t>
-      </w:r>
-      <w:r>
-        <w:t xml:space="preserve">Purchasing intentions were right-skewed. However, the QQplot of standardized residuals was not unbearably ugly, and transformation by square root or logarithm did not make them prettier. Thus, we present this outcome in its natural units.</w:t>
+        <w:t xml:space="preserve">2nd Amendment Advocacy.</w:t>
+      </w:r>
+      <w:r>
+        <w:t xml:space="preserve"> </w:t>
+      </w:r>
+      <w:r>
+        <w:t xml:space="preserve">Participants' 2nd Amendment advocacy was best modeled by a simple additive model of political orientation and gender, BF = 7.31</w:t>
+      </w:r>
+      <w:r>
+        <w:t xml:space="preserve">10^{4} : 1 over the null. Adding the main and interactive effects of gun type and gun power to this model was not preferred. The covariates-only model was preferred to the full model, BF = 130 : 1. The addition of the AR-15 × Powerful Gun interaction was not supported, BF = 1 : 4.08 relative to the additive-effects model.</w:t>
       </w:r>
     </w:p>
     <w:p>
       <w:r>
-        <w:t xml:space="preserve">Purchasing intentions were best described by additive effects of political orientation and gender, BF = 1.92 : 1 over the null. The covariates-only model was preferred to the full model, BF = 1 : 136. The addition of the AR-15 × Powerful Gun interaction was not supported 4.07 : 1 over the additive-effects model.</w:t>
+        <w:rPr>
+          <w:b/>
+        </w:rPr>
+        <w:t xml:space="preserve">Product attitudes.</w:t>
+      </w:r>
+      <w:r>
+        <w:t xml:space="preserve"> </w:t>
+      </w:r>
+      <w:r>
+        <w:t xml:space="preserve">Again, attitudes towards the AR-15 were best described by a simple additive model of political orientation and gender, BF = 3.3</w:t>
+      </w:r>
+      <w:r>
+        <w:t xml:space="preserve">10^{5} : 1 over the null. The covariates-only model was preferred to the full model, BF = 55 : 1. The addition of the AR-15 × Powerful Gun interaction was not supported, BF = 1 : 3.34 relative to the additive-effects model.</w:t>
       </w:r>
     </w:p>
     <w:p>
@@ -378,18 +369,21 @@
         <w:rPr>
           <w:b/>
         </w:rPr>
-        <w:t xml:space="preserve">Desire of in-game weapon.</w:t>
-      </w:r>
-      <w:r>
-        <w:t xml:space="preserve"> </w:t>
-      </w:r>
-      <w:r>
-        <w:t xml:space="preserve">This variable was very badly right-skewed, with most participants choosing the minimum response. Square-root or log transformation did little to fix this. We report this in its natural units, but readers with better ideas for modeling are encouraged to use the raw data to perform further tests.</w:t>
+        <w:t xml:space="preserve">Purchasing intentions.</w:t>
+      </w:r>
+      <w:r>
+        <w:t xml:space="preserve"> </w:t>
+      </w:r>
+      <w:r>
+        <w:t xml:space="preserve">Purchasing intentions were right-skewed. However, the QQplot of standardized residuals was not unbearably ugly, and transformation by square root or logarithm did not make them prettier. Thus, we present this outcome in its natural units.</w:t>
       </w:r>
     </w:p>
     <w:p>
       <w:r>
-        <w:t xml:space="preserve">Weapon desire was best described by an effect of gender, BF = 0.464 : 1 over the null. This gender-covariate-only model was preferred to the full model, BF = 1 : 124. The addition of the AR-15 × Powerful Gun interaction was not supported 3.89 : 1 over the additive-effects model.</w:t>
+        <w:t xml:space="preserve">Purchasing intentions were best described by additive effects of political orientation and gender, BF = 3.1</w:t>
+      </w:r>
+      <w:r>
+        <w:t xml:space="preserve">10^{6} : 1 over the null. The covariates-only model was preferred to the full model, BF = 16.6 : 1. The addition of the AR-15 × Powerful Gun interaction was not supported, BF = 1 : 2.19 relative to the additive-effects model.</w:t>
       </w:r>
     </w:p>
     <w:p>
@@ -397,434 +391,269 @@
         <w:rPr>
           <w:b/>
         </w:rPr>
-        <w:t xml:space="preserve">Policy opinion.</w:t>
-      </w:r>
-      <w:r>
-        <w:t xml:space="preserve"> </w:t>
-      </w:r>
-      <w:r>
-        <w:t xml:space="preserve">Policy views were best described by political orientation alone, BF = 43.1 : 1 over the null. This covariate-only model was preferred to the full model, BF = 1 : 29.3. The addition of the AR-15 × Powerful Gun interaction was not supported 3.07 : 1 over the additive-effects model.</w:t>
+        <w:t xml:space="preserve">Desire of in-game weapon.</w:t>
+      </w:r>
+      <w:r>
+        <w:t xml:space="preserve"> </w:t>
+      </w:r>
+      <w:r>
+        <w:t xml:space="preserve">This variable was very badly right-skewed, with most participants choosing the minimum response. Square-root or log transformation did little to fix this. We report this in its natural units, but readers with better ideas for modeling are encouraged to use the raw data to perform further tests.</w:t>
       </w:r>
     </w:p>
     <w:p>
       <w:r>
-        <w:rPr>
-          <w:b/>
-        </w:rPr>
-        <w:t xml:space="preserve">Rates of gun accidents and gun use.</w:t>
-      </w:r>
-      <w:r>
-        <w:t xml:space="preserve"> </w:t>
-      </w:r>
-      <w:r>
-        <w:t xml:space="preserve">Participants' estimated rates seemed to be more appropriately modeled as a gamma distribution than a normal distribution. Because responses of 0% cannot be modeled under this distribution, these responses were adjusted to 0.001%. In general, we note that estimates contained considerable uncertainty and noise, with estimates ranging from 0% to 80% or more.</w:t>
+        <w:t xml:space="preserve">Weapon desire was best described by an effect of gender, BF = 6.8 : 1 over the null. This gender-covariate-only model was preferred to the full model, BF = 143 : 1. The addition of the AR-15 × Powerful Gun interaction was not supported, BF = 1 : 4.26 relative to the additive-effects model.</w:t>
       </w:r>
     </w:p>
     <w:p>
       <w:r>
-        <w:t xml:space="preserve">Only a few idiosyncratic predictors reached statistical significance. Republicans, relative to liberals, thought it more probable that a gun owner would experience a gun-related accident such as an accidental discharge,</w:t>
-      </w:r>
-      <w:r>
-        <w:t xml:space="preserve"> </w:t>
-      </w:r>
-      <w:r>
-        <w:rPr>
-          <w:i/>
-        </w:rPr>
-        <w:t xml:space="preserve">b</w:t>
-      </w:r>
-      <w:r>
-        <w:t xml:space="preserve"> </w:t>
-      </w:r>
-      <w:r>
-        <w:t xml:space="preserve">= 0.017,</w:t>
-      </w:r>
-      <w:r>
-        <w:t xml:space="preserve"> </w:t>
-      </w:r>
-      <w:r>
-        <w:rPr>
-          <w:i/>
-        </w:rPr>
-        <w:t xml:space="preserve">t</w:t>
-      </w:r>
-      <w:r>
-        <w:t xml:space="preserve">(166) = 2.668,</w:t>
-      </w:r>
-      <w:r>
-        <w:t xml:space="preserve"> </w:t>
-      </w:r>
-      <w:r>
-        <w:rPr>
-          <w:i/>
-        </w:rPr>
-        <w:t xml:space="preserve">p</w:t>
-      </w:r>
-      <w:r>
-        <w:t xml:space="preserve"> </w:t>
-      </w:r>
-      <w:r>
-        <w:t xml:space="preserve">= .008. Men, relative to women, thought it more probable that a gun owner might have a gun stolen from them,</w:t>
-      </w:r>
-      <w:r>
-        <w:t xml:space="preserve"> </w:t>
-      </w:r>
-      <w:r>
-        <w:rPr>
-          <w:i/>
-        </w:rPr>
-        <w:t xml:space="preserve">b</w:t>
-      </w:r>
-      <w:r>
-        <w:t xml:space="preserve"> </w:t>
-      </w:r>
-      <w:r>
-        <w:t xml:space="preserve">= 0.015,</w:t>
-      </w:r>
-      <w:r>
-        <w:t xml:space="preserve"> </w:t>
-      </w:r>
-      <w:r>
-        <w:rPr>
-          <w:i/>
-        </w:rPr>
-        <w:t xml:space="preserve">t</w:t>
-      </w:r>
-      <w:r>
-        <w:t xml:space="preserve">(166) = 2.373,</w:t>
-      </w:r>
-      <w:r>
-        <w:t xml:space="preserve"> </w:t>
-      </w:r>
-      <w:r>
-        <w:rPr>
-          <w:i/>
-        </w:rPr>
-        <w:t xml:space="preserve">p</w:t>
-      </w:r>
-      <w:r>
-        <w:t xml:space="preserve"> </w:t>
-      </w:r>
-      <w:r>
-        <w:t xml:space="preserve">= .019. Libertarians, relative to other political parties, thought it more probable that a gun owner would ever use their gun in an act of self-defense,</w:t>
-      </w:r>
-      <w:r>
-        <w:t xml:space="preserve"> </w:t>
-      </w:r>
-      <w:r>
-        <w:rPr>
-          <w:i/>
-        </w:rPr>
-        <w:t xml:space="preserve">b</w:t>
-      </w:r>
-      <w:r>
-        <w:t xml:space="preserve"> </w:t>
-      </w:r>
-      <w:r>
-        <w:t xml:space="preserve">= 0.001,</w:t>
-      </w:r>
-      <w:r>
-        <w:t xml:space="preserve"> </w:t>
-      </w:r>
-      <w:r>
-        <w:rPr>
-          <w:i/>
-        </w:rPr>
-        <w:t xml:space="preserve">t</w:t>
-      </w:r>
-      <w:r>
-        <w:t xml:space="preserve">(166) = 0.069,</w:t>
-      </w:r>
-      <w:r>
-        <w:t xml:space="preserve"> </w:t>
-      </w:r>
-      <w:r>
-        <w:rPr>
-          <w:i/>
-        </w:rPr>
-        <w:t xml:space="preserve">p</w:t>
-      </w:r>
-      <w:r>
-        <w:t xml:space="preserve"> </w:t>
-      </w:r>
-      <w:r>
-        <w:t xml:space="preserve">= .945. None of these estimated rates were significantly predicted by the game participants had played. Full tables of model output are provided in Supplementary Table 1.</w:t>
+        <w:rPr>
+          <w:b/>
+        </w:rPr>
+        <w:t xml:space="preserve">Policy opinion.</w:t>
+      </w:r>
+      <w:r>
+        <w:t xml:space="preserve"> </w:t>
+      </w:r>
+      <w:r>
+        <w:t xml:space="preserve">Policy views were best described by political orientation alone, BF = 46 : 1 over the null. This covariate-only model was preferred to the full model, BF = 31.3 : 1. The addition of the AR-15 × Powerful Gun interaction was not supported, BF = 1 : 3.85 relative to the additive-effects model.</w:t>
       </w:r>
     </w:p>
     <w:p>
-      <w:pPr>
-        <w:pStyle w:val="SourceCode"/>
-      </w:pPr>
-      <w:r>
-        <w:rPr>
-          <w:rStyle w:val="VerbatimChar"/>
-        </w:rPr>
-        <w:t xml:space="preserve">##           term     estimate   std.error  statistic      p.value</w:t>
-      </w:r>
-      <w:r>
-        <w:br w:type="textWrapping"/>
-      </w:r>
-      <w:r>
-        <w:rPr>
-          <w:rStyle w:val="VerbatimChar"/>
-        </w:rPr>
-        <w:t xml:space="preserve">## 1  (Intercept)  0.022014633 0.006167439  3.5694934 0.0004679394</w:t>
-      </w:r>
-      <w:r>
-        <w:br w:type="textWrapping"/>
-      </w:r>
-      <w:r>
-        <w:rPr>
-          <w:rStyle w:val="VerbatimChar"/>
-        </w:rPr>
-        <w:t xml:space="preserve">## 2        AR-15 -0.001111861 0.006137598 -0.1811557 0.8564663328</w:t>
-      </w:r>
-      <w:r>
-        <w:br w:type="textWrapping"/>
-      </w:r>
-      <w:r>
-        <w:rPr>
-          <w:rStyle w:val="VerbatimChar"/>
-        </w:rPr>
-        <w:t xml:space="preserve">## 3   Strong-gun  0.007484306 0.006919930  1.0815580 0.2810176706</w:t>
-      </w:r>
-      <w:r>
-        <w:br w:type="textWrapping"/>
-      </w:r>
-      <w:r>
-        <w:rPr>
-          <w:rStyle w:val="VerbatimChar"/>
-        </w:rPr>
-        <w:t xml:space="preserve">## 4   Republican  0.017426526 0.006530960  2.6682949 0.0083798161</w:t>
-      </w:r>
-      <w:r>
-        <w:br w:type="textWrapping"/>
-      </w:r>
-      <w:r>
-        <w:rPr>
-          <w:rStyle w:val="VerbatimChar"/>
-        </w:rPr>
-        <w:t xml:space="preserve">## 5     Moderate  0.011871118 0.006701107  1.7715158 0.0783097748</w:t>
-      </w:r>
-      <w:r>
-        <w:br w:type="textWrapping"/>
-      </w:r>
-      <w:r>
-        <w:rPr>
-          <w:rStyle w:val="VerbatimChar"/>
-        </w:rPr>
-        <w:t xml:space="preserve">## 6  Libertarian  0.012683505 0.009772341  1.2978984 0.1961227781</w:t>
-      </w:r>
-      <w:r>
-        <w:br w:type="textWrapping"/>
-      </w:r>
-      <w:r>
-        <w:rPr>
-          <w:rStyle w:val="VerbatimChar"/>
-        </w:rPr>
-        <w:t xml:space="preserve">## 7    Other-pol  0.003819809 0.007718649  0.4948805 0.6213388540</w:t>
-      </w:r>
-      <w:r>
-        <w:br w:type="textWrapping"/>
-      </w:r>
-      <w:r>
-        <w:rPr>
-          <w:rStyle w:val="VerbatimChar"/>
-        </w:rPr>
-        <w:t xml:space="preserve">## 8         Male  0.007790433 0.004968013  1.5681183 0.1187577593</w:t>
-      </w:r>
-      <w:r>
-        <w:br w:type="textWrapping"/>
-      </w:r>
-      <w:r>
-        <w:rPr>
-          <w:rStyle w:val="VerbatimChar"/>
-        </w:rPr>
-        <w:t xml:space="preserve">## 9 Strong_AR-15  0.005333207 0.009906452  0.5383569 0.5910517879</w:t>
+      <w:r>
+        <w:rPr>
+          <w:b/>
+        </w:rPr>
+        <w:t xml:space="preserve">Rates of gun accidents and gun use.</w:t>
+      </w:r>
+      <w:r>
+        <w:t xml:space="preserve"> </w:t>
+      </w:r>
+      <w:r>
+        <w:t xml:space="preserve">Participants' estimated rates seemed to be more appropriately modeled as a gamma distribution than a normal distribution. Because responses of 0% cannot be modeled under this distribution, these responses were adjusted to 0.001%. In general, we note that estimates contained considerable uncertainty and noise, with estimates ranging from 0% to 80% or more.</w:t>
       </w:r>
     </w:p>
     <w:p>
-      <w:pPr>
-        <w:pStyle w:val="SourceCode"/>
-      </w:pPr>
-      <w:r>
-        <w:rPr>
-          <w:rStyle w:val="VerbatimChar"/>
-        </w:rPr>
-        <w:t xml:space="preserve">##           term      estimate   std.error    statistic     p.value</w:t>
-      </w:r>
-      <w:r>
-        <w:br w:type="textWrapping"/>
-      </w:r>
-      <w:r>
-        <w:rPr>
-          <w:rStyle w:val="VerbatimChar"/>
-        </w:rPr>
-        <w:t xml:space="preserve">## 1  (Intercept)  0.0245808876 0.007864122  3.125700007 0.002094429</w:t>
-      </w:r>
-      <w:r>
-        <w:br w:type="textWrapping"/>
-      </w:r>
-      <w:r>
-        <w:rPr>
-          <w:rStyle w:val="VerbatimChar"/>
-        </w:rPr>
-        <w:t xml:space="preserve">## 2        AR-15 -0.0015168013 0.008183318 -0.185352856 0.853178562</w:t>
-      </w:r>
-      <w:r>
-        <w:br w:type="textWrapping"/>
-      </w:r>
-      <w:r>
-        <w:rPr>
-          <w:rStyle w:val="VerbatimChar"/>
-        </w:rPr>
-        <w:t xml:space="preserve">## 3   Strong-gun  0.0085794777 0.009162861  0.936331749 0.350462593</w:t>
-      </w:r>
-      <w:r>
-        <w:br w:type="textWrapping"/>
-      </w:r>
-      <w:r>
-        <w:rPr>
-          <w:rStyle w:val="VerbatimChar"/>
-        </w:rPr>
-        <w:t xml:space="preserve">## 4   Republican  0.0111653513 0.007633981  1.462585760 0.145471466</w:t>
-      </w:r>
-      <w:r>
-        <w:br w:type="textWrapping"/>
-      </w:r>
-      <w:r>
-        <w:rPr>
-          <w:rStyle w:val="VerbatimChar"/>
-        </w:rPr>
-        <w:t xml:space="preserve">## 5     Moderate  0.0101285130 0.008404727  1.205097227 0.229880918</w:t>
-      </w:r>
-      <w:r>
-        <w:br w:type="textWrapping"/>
-      </w:r>
-      <w:r>
-        <w:rPr>
-          <w:rStyle w:val="VerbatimChar"/>
-        </w:rPr>
-        <w:t xml:space="preserve">## 6  Libertarian  0.0230569055 0.015226399  1.514271683 0.131858656</w:t>
-      </w:r>
-      <w:r>
-        <w:br w:type="textWrapping"/>
-      </w:r>
-      <w:r>
-        <w:rPr>
-          <w:rStyle w:val="VerbatimChar"/>
-        </w:rPr>
-        <w:t xml:space="preserve">## 7    Other-pol  0.0139446835 0.012639881  1.103229060 0.271524470</w:t>
-      </w:r>
-      <w:r>
-        <w:br w:type="textWrapping"/>
-      </w:r>
-      <w:r>
-        <w:rPr>
-          <w:rStyle w:val="VerbatimChar"/>
-        </w:rPr>
-        <w:t xml:space="preserve">## 8         Male  0.0148976516 0.006277558  2.373160233 0.018780392</w:t>
-      </w:r>
-      <w:r>
-        <w:br w:type="textWrapping"/>
-      </w:r>
-      <w:r>
-        <w:rPr>
-          <w:rStyle w:val="VerbatimChar"/>
-        </w:rPr>
-        <w:t xml:space="preserve">## 9 Strong_AR-15 -0.0001113685 0.012470233 -0.008930746 0.992885114</w:t>
+      <w:r>
+        <w:t xml:space="preserve">Only a few idiosyncratic predictors reached statistical significance. Republicans, relative to liberals, thought it more probable that a gun owner would experience a gun-related accident such as an accidental discharge,</w:t>
+      </w:r>
+      <w:r>
+        <w:t xml:space="preserve"> </w:t>
+      </w:r>
+      <w:r>
+        <w:rPr>
+          <w:i/>
+        </w:rPr>
+        <w:t xml:space="preserve">b</w:t>
+      </w:r>
+      <w:r>
+        <w:t xml:space="preserve"> </w:t>
+      </w:r>
+      <w:r>
+        <w:t xml:space="preserve">= 0.017,</w:t>
+      </w:r>
+      <w:r>
+        <w:t xml:space="preserve"> </w:t>
+      </w:r>
+      <w:r>
+        <w:rPr>
+          <w:i/>
+        </w:rPr>
+        <w:t xml:space="preserve">t</w:t>
+      </w:r>
+      <w:r>
+        <w:t xml:space="preserve">(166) = 2.668,</w:t>
+      </w:r>
+      <w:r>
+        <w:t xml:space="preserve"> </w:t>
+      </w:r>
+      <w:r>
+        <w:rPr>
+          <w:i/>
+        </w:rPr>
+        <w:t xml:space="preserve">p</w:t>
+      </w:r>
+      <w:r>
+        <w:t xml:space="preserve"> </w:t>
+      </w:r>
+      <w:r>
+        <w:t xml:space="preserve">= .008. Men, relative to women, thought it more probable that a gun owner might have a gun stolen from them,</w:t>
+      </w:r>
+      <w:r>
+        <w:t xml:space="preserve"> </w:t>
+      </w:r>
+      <w:r>
+        <w:rPr>
+          <w:i/>
+        </w:rPr>
+        <w:t xml:space="preserve">b</w:t>
+      </w:r>
+      <w:r>
+        <w:t xml:space="preserve"> </w:t>
+      </w:r>
+      <w:r>
+        <w:t xml:space="preserve">= 0.015,</w:t>
+      </w:r>
+      <w:r>
+        <w:t xml:space="preserve"> </w:t>
+      </w:r>
+      <w:r>
+        <w:rPr>
+          <w:i/>
+        </w:rPr>
+        <w:t xml:space="preserve">t</w:t>
+      </w:r>
+      <w:r>
+        <w:t xml:space="preserve">(166) = 2.373,</w:t>
+      </w:r>
+      <w:r>
+        <w:t xml:space="preserve"> </w:t>
+      </w:r>
+      <w:r>
+        <w:rPr>
+          <w:i/>
+        </w:rPr>
+        <w:t xml:space="preserve">p</w:t>
+      </w:r>
+      <w:r>
+        <w:t xml:space="preserve"> </w:t>
+      </w:r>
+      <w:r>
+        <w:t xml:space="preserve">= .019. Libertarians, relative to other political parties, thought it more probable that a gun owner would ever use their gun in an act of self-defense,</w:t>
+      </w:r>
+      <w:r>
+        <w:t xml:space="preserve"> </w:t>
+      </w:r>
+      <w:r>
+        <w:rPr>
+          <w:i/>
+        </w:rPr>
+        <w:t xml:space="preserve">b</w:t>
+      </w:r>
+      <w:r>
+        <w:t xml:space="preserve"> </w:t>
+      </w:r>
+      <w:r>
+        <w:t xml:space="preserve">= 0.001,</w:t>
+      </w:r>
+      <w:r>
+        <w:t xml:space="preserve"> </w:t>
+      </w:r>
+      <w:r>
+        <w:rPr>
+          <w:i/>
+        </w:rPr>
+        <w:t xml:space="preserve">t</w:t>
+      </w:r>
+      <w:r>
+        <w:t xml:space="preserve">(166) = 0.069,</w:t>
+      </w:r>
+      <w:r>
+        <w:t xml:space="preserve"> </w:t>
+      </w:r>
+      <w:r>
+        <w:rPr>
+          <w:i/>
+        </w:rPr>
+        <w:t xml:space="preserve">p</w:t>
+      </w:r>
+      <w:r>
+        <w:t xml:space="preserve"> </w:t>
+      </w:r>
+      <w:r>
+        <w:t xml:space="preserve">= .945. None of these estimated rates were significantly predicted by the game participants had played. Full tables of model output are provided in Supplementary Table 1.</w:t>
       </w:r>
     </w:p>
     <w:p>
-      <w:pPr>
-        <w:pStyle w:val="SourceCode"/>
-      </w:pPr>
-      <w:r>
-        <w:rPr>
-          <w:rStyle w:val="VerbatimChar"/>
-        </w:rPr>
-        <w:t xml:space="preserve">##           term     estimate  std.error   statistic      p.value</w:t>
-      </w:r>
-      <w:r>
-        <w:br w:type="textWrapping"/>
-      </w:r>
-      <w:r>
-        <w:rPr>
-          <w:rStyle w:val="VerbatimChar"/>
-        </w:rPr>
-        <w:t xml:space="preserve">## 1  (Intercept)  0.049155433 0.01409166  3.48826419 0.0006224612</w:t>
-      </w:r>
-      <w:r>
-        <w:br w:type="textWrapping"/>
-      </w:r>
-      <w:r>
-        <w:rPr>
-          <w:rStyle w:val="VerbatimChar"/>
-        </w:rPr>
-        <w:t xml:space="preserve">## 2        AR-15 -0.001735538 0.01314795 -0.13200063 0.8951436510</w:t>
-      </w:r>
-      <w:r>
-        <w:br w:type="textWrapping"/>
-      </w:r>
-      <w:r>
-        <w:rPr>
-          <w:rStyle w:val="VerbatimChar"/>
-        </w:rPr>
-        <w:t xml:space="preserve">## 3   Strong-gun  0.001244455 0.01359842  0.09151465 0.9271940077</w:t>
-      </w:r>
-      <w:r>
-        <w:br w:type="textWrapping"/>
-      </w:r>
-      <w:r>
-        <w:rPr>
-          <w:rStyle w:val="VerbatimChar"/>
-        </w:rPr>
-        <w:t xml:space="preserve">## 4   Republican  0.009085811 0.01289636  0.70452514 0.4820930368</w:t>
-      </w:r>
-      <w:r>
-        <w:br w:type="textWrapping"/>
-      </w:r>
-      <w:r>
-        <w:rPr>
-          <w:rStyle w:val="VerbatimChar"/>
-        </w:rPr>
-        <w:t xml:space="preserve">## 5     Moderate  0.008246908 0.01414431  0.58305500 0.5606475202</w:t>
-      </w:r>
-      <w:r>
-        <w:br w:type="textWrapping"/>
-      </w:r>
-      <w:r>
-        <w:rPr>
-          <w:rStyle w:val="VerbatimChar"/>
-        </w:rPr>
-        <w:t xml:space="preserve">## 6  Libertarian  0.001254332 0.01811733  0.06923382 0.9448868328</w:t>
-      </w:r>
-      <w:r>
-        <w:br w:type="textWrapping"/>
-      </w:r>
-      <w:r>
-        <w:rPr>
-          <w:rStyle w:val="VerbatimChar"/>
-        </w:rPr>
-        <w:t xml:space="preserve">## 7    Other-pol -0.006485774 0.01564671 -0.41451371 0.6790330909</w:t>
-      </w:r>
-      <w:r>
-        <w:br w:type="textWrapping"/>
-      </w:r>
-      <w:r>
-        <w:rPr>
-          <w:rStyle w:val="VerbatimChar"/>
-        </w:rPr>
-        <w:t xml:space="preserve">## 8         Male  0.007484566 0.01034953  0.72317897 0.4705876813</w:t>
-      </w:r>
-      <w:r>
-        <w:br w:type="textWrapping"/>
-      </w:r>
-      <w:r>
-        <w:rPr>
-          <w:rStyle w:val="VerbatimChar"/>
-        </w:rPr>
-        <w:t xml:space="preserve">## 9 Strong_AR-15  0.011160233 0.01985147  0.56218680 0.5747470961</w:t>
+      <w:r>
+        <w:rPr>
+          <w:b/>
+        </w:rPr>
+        <w:t xml:space="preserve">Magazine capacity.</w:t>
+      </w:r>
+      <w:r>
+        <w:t xml:space="preserve"> </w:t>
+      </w:r>
+      <w:r>
+        <w:t xml:space="preserve">Several participants listed very large values (e.g., 100 or more) for a maximum magazine size, or wrote in responses to the effect that there should be no such government-imposed limit. We tried modeling this outcome in two ways. First, we winsorized all responses in excess of 30 down to 30 and attempted a linear model. Second, we coded a dichotomous variable for responses less than 30 and responses equal to or greater than 30 and attempted a logistic model. The linear model suggested that males (</w:t>
+      </w:r>
+      <w:r>
+        <w:rPr>
+          <w:i/>
+        </w:rPr>
+        <w:t xml:space="preserve">b</w:t>
+      </w:r>
+      <w:r>
+        <w:t xml:space="preserve"> </w:t>
+      </w:r>
+      <w:r>
+        <w:t xml:space="preserve">= 3.508,</w:t>
+      </w:r>
+      <w:r>
+        <w:t xml:space="preserve"> </w:t>
+      </w:r>
+      <w:r>
+        <w:rPr>
+          <w:i/>
+        </w:rPr>
+        <w:t xml:space="preserve">t</w:t>
+      </w:r>
+      <w:r>
+        <w:t xml:space="preserve">(163) = 2.229,</w:t>
+      </w:r>
+      <w:r>
+        <w:t xml:space="preserve"> </w:t>
+      </w:r>
+      <w:r>
+        <w:rPr>
+          <w:i/>
+        </w:rPr>
+        <w:t xml:space="preserve">p</w:t>
+      </w:r>
+      <w:r>
+        <w:t xml:space="preserve"> </w:t>
+      </w:r>
+      <w:r>
+        <w:t xml:space="preserve">= .027) and libertarians (</w:t>
+      </w:r>
+      <w:r>
+        <w:rPr>
+          <w:i/>
+        </w:rPr>
+        <w:t xml:space="preserve">b</w:t>
+      </w:r>
+      <w:r>
+        <w:t xml:space="preserve"> </w:t>
+      </w:r>
+      <w:r>
+        <w:t xml:space="preserve">= 5.579,</w:t>
+      </w:r>
+      <w:r>
+        <w:t xml:space="preserve"> </w:t>
+      </w:r>
+      <w:r>
+        <w:rPr>
+          <w:i/>
+        </w:rPr>
+        <w:t xml:space="preserve">t</w:t>
+      </w:r>
+      <w:r>
+        <w:t xml:space="preserve">(163) = 2.032,</w:t>
+      </w:r>
+      <w:r>
+        <w:t xml:space="preserve"> </w:t>
+      </w:r>
+      <w:r>
+        <w:rPr>
+          <w:i/>
+        </w:rPr>
+        <w:t xml:space="preserve">p</w:t>
+      </w:r>
+      <w:r>
+        <w:t xml:space="preserve"> </w:t>
+      </w:r>
+      <w:r>
+        <w:t xml:space="preserve">= .044) supported larger magazine sizes than did females and democrats. The logistic model found no significant predictors. Neither model detected any significant effects of game.</w:t>
       </w:r>
     </w:p>
     <w:p>
@@ -835,180 +664,364 @@
         <w:rPr>
           <w:rStyle w:val="VerbatimChar"/>
         </w:rPr>
-        <w:t xml:space="preserve">##           term     estimate  std.error  statistic     p.value</w:t>
-      </w:r>
-      <w:r>
-        <w:br w:type="textWrapping"/>
-      </w:r>
-      <w:r>
-        <w:rPr>
-          <w:rStyle w:val="VerbatimChar"/>
-        </w:rPr>
-        <w:t xml:space="preserve">## 1  (Intercept)  0.056047783 0.01882560  2.9772113 0.003347092</w:t>
-      </w:r>
-      <w:r>
-        <w:br w:type="textWrapping"/>
-      </w:r>
-      <w:r>
-        <w:rPr>
-          <w:rStyle w:val="VerbatimChar"/>
-        </w:rPr>
-        <w:t xml:space="preserve">## 2        AR-15 -0.018301209 0.01829526 -1.0003254 0.318617802</w:t>
-      </w:r>
-      <w:r>
-        <w:br w:type="textWrapping"/>
-      </w:r>
-      <w:r>
-        <w:rPr>
-          <w:rStyle w:val="VerbatimChar"/>
-        </w:rPr>
-        <w:t xml:space="preserve">## 3   Strong-gun  0.044769138 0.02652385  1.6878826 0.093323045</w:t>
-      </w:r>
-      <w:r>
-        <w:br w:type="textWrapping"/>
-      </w:r>
-      <w:r>
-        <w:rPr>
-          <w:rStyle w:val="VerbatimChar"/>
-        </w:rPr>
-        <w:t xml:space="preserve">## 4   Republican  0.016996055 0.01649129  1.0306083 0.304232889</w:t>
-      </w:r>
-      <w:r>
-        <w:br w:type="textWrapping"/>
-      </w:r>
-      <w:r>
-        <w:rPr>
-          <w:rStyle w:val="VerbatimChar"/>
-        </w:rPr>
-        <w:t xml:space="preserve">## 5     Moderate  0.030955809 0.02060468  1.5023679 0.134913537</w:t>
-      </w:r>
-      <w:r>
-        <w:br w:type="textWrapping"/>
-      </w:r>
-      <w:r>
-        <w:rPr>
-          <w:rStyle w:val="VerbatimChar"/>
-        </w:rPr>
-        <w:t xml:space="preserve">## 6  Libertarian  0.138162181 0.06059765  2.2799923 0.023888473</w:t>
-      </w:r>
-      <w:r>
-        <w:br w:type="textWrapping"/>
-      </w:r>
-      <w:r>
-        <w:rPr>
-          <w:rStyle w:val="VerbatimChar"/>
-        </w:rPr>
-        <w:t xml:space="preserve">## 7    Other-pol -0.009426852 0.01853289 -0.5086553 0.611673297</w:t>
-      </w:r>
-      <w:r>
-        <w:br w:type="textWrapping"/>
-      </w:r>
-      <w:r>
-        <w:rPr>
-          <w:rStyle w:val="VerbatimChar"/>
-        </w:rPr>
-        <w:t xml:space="preserve">## 8         Male  0.018091013 0.01333857  1.3562931 0.176858943</w:t>
-      </w:r>
-      <w:r>
-        <w:br w:type="textWrapping"/>
-      </w:r>
-      <w:r>
-        <w:rPr>
-          <w:rStyle w:val="VerbatimChar"/>
-        </w:rPr>
-        <w:t xml:space="preserve">## 9 Strong_AR-15 -0.038404663 0.03088515 -1.2434669 0.215459702</w:t>
+        <w:t xml:space="preserve">##           term     estimate   std.error  statistic      p.value</w:t>
+      </w:r>
+      <w:r>
+        <w:br w:type="textWrapping"/>
+      </w:r>
+      <w:r>
+        <w:rPr>
+          <w:rStyle w:val="VerbatimChar"/>
+        </w:rPr>
+        <w:t xml:space="preserve">## 1  (Intercept)  0.022014633 0.006167439  3.5694934 0.0004679394</w:t>
+      </w:r>
+      <w:r>
+        <w:br w:type="textWrapping"/>
+      </w:r>
+      <w:r>
+        <w:rPr>
+          <w:rStyle w:val="VerbatimChar"/>
+        </w:rPr>
+        <w:t xml:space="preserve">## 2        AR-15 -0.001111861 0.006137598 -0.1811557 0.8564663328</w:t>
+      </w:r>
+      <w:r>
+        <w:br w:type="textWrapping"/>
+      </w:r>
+      <w:r>
+        <w:rPr>
+          <w:rStyle w:val="VerbatimChar"/>
+        </w:rPr>
+        <w:t xml:space="preserve">## 3   Strong-gun  0.007484306 0.006919930  1.0815580 0.2810176706</w:t>
+      </w:r>
+      <w:r>
+        <w:br w:type="textWrapping"/>
+      </w:r>
+      <w:r>
+        <w:rPr>
+          <w:rStyle w:val="VerbatimChar"/>
+        </w:rPr>
+        <w:t xml:space="preserve">## 4   Republican  0.017426526 0.006530960  2.6682949 0.0083798161</w:t>
+      </w:r>
+      <w:r>
+        <w:br w:type="textWrapping"/>
+      </w:r>
+      <w:r>
+        <w:rPr>
+          <w:rStyle w:val="VerbatimChar"/>
+        </w:rPr>
+        <w:t xml:space="preserve">## 5     Moderate  0.011871118 0.006701107  1.7715158 0.0783097748</w:t>
+      </w:r>
+      <w:r>
+        <w:br w:type="textWrapping"/>
+      </w:r>
+      <w:r>
+        <w:rPr>
+          <w:rStyle w:val="VerbatimChar"/>
+        </w:rPr>
+        <w:t xml:space="preserve">## 6  Libertarian  0.012683505 0.009772341  1.2978984 0.1961227781</w:t>
+      </w:r>
+      <w:r>
+        <w:br w:type="textWrapping"/>
+      </w:r>
+      <w:r>
+        <w:rPr>
+          <w:rStyle w:val="VerbatimChar"/>
+        </w:rPr>
+        <w:t xml:space="preserve">## 7    Other-pol  0.003819809 0.007718649  0.4948805 0.6213388540</w:t>
+      </w:r>
+      <w:r>
+        <w:br w:type="textWrapping"/>
+      </w:r>
+      <w:r>
+        <w:rPr>
+          <w:rStyle w:val="VerbatimChar"/>
+        </w:rPr>
+        <w:t xml:space="preserve">## 8         Male  0.007790433 0.004968013  1.5681183 0.1187577593</w:t>
+      </w:r>
+      <w:r>
+        <w:br w:type="textWrapping"/>
+      </w:r>
+      <w:r>
+        <w:rPr>
+          <w:rStyle w:val="VerbatimChar"/>
+        </w:rPr>
+        <w:t xml:space="preserve">## 9 Strong_AR-15  0.005333207 0.009906452  0.5383569 0.5910517879</w:t>
       </w:r>
     </w:p>
     <w:p>
-      <w:r>
-        <w:rPr>
-          <w:b/>
-        </w:rPr>
-        <w:t xml:space="preserve">Magazine capacity.</w:t>
-      </w:r>
-      <w:r>
-        <w:t xml:space="preserve"> </w:t>
-      </w:r>
-      <w:r>
-        <w:t xml:space="preserve">Several participants listed very large values (e.g., 100 or more) for a maximum magazine size, or wrote in responses to the effect that there should be no such government-imposed limit. We tried modeling this outcome in two ways. First, we winsorized all responses in excess of 30 down to 30 and attempted a linear model. Second, we coded a dichotomous variable for responses less than 30 and responses equal to or greater than 30 and attempted a logistic model. The linear model suggested that males (</w:t>
-      </w:r>
-      <w:r>
-        <w:rPr>
-          <w:i/>
-        </w:rPr>
-        <w:t xml:space="preserve">b</w:t>
-      </w:r>
-      <w:r>
-        <w:t xml:space="preserve"> </w:t>
-      </w:r>
-      <w:r>
-        <w:t xml:space="preserve">= 3.508,</w:t>
-      </w:r>
-      <w:r>
-        <w:t xml:space="preserve"> </w:t>
-      </w:r>
-      <w:r>
-        <w:rPr>
-          <w:i/>
-        </w:rPr>
-        <w:t xml:space="preserve">t</w:t>
-      </w:r>
-      <w:r>
-        <w:t xml:space="preserve">(163) = 2.229,</w:t>
-      </w:r>
-      <w:r>
-        <w:t xml:space="preserve"> </w:t>
-      </w:r>
-      <w:r>
-        <w:rPr>
-          <w:i/>
-        </w:rPr>
-        <w:t xml:space="preserve">p</w:t>
-      </w:r>
-      <w:r>
-        <w:t xml:space="preserve"> </w:t>
-      </w:r>
-      <w:r>
-        <w:t xml:space="preserve">= .027) and libertarians (</w:t>
-      </w:r>
-      <w:r>
-        <w:rPr>
-          <w:i/>
-        </w:rPr>
-        <w:t xml:space="preserve">b</w:t>
-      </w:r>
-      <w:r>
-        <w:t xml:space="preserve"> </w:t>
-      </w:r>
-      <w:r>
-        <w:t xml:space="preserve">= 5.579,</w:t>
-      </w:r>
-      <w:r>
-        <w:t xml:space="preserve"> </w:t>
-      </w:r>
-      <w:r>
-        <w:rPr>
-          <w:i/>
-        </w:rPr>
-        <w:t xml:space="preserve">t</w:t>
-      </w:r>
-      <w:r>
-        <w:t xml:space="preserve">(163) = 2.032,</w:t>
-      </w:r>
-      <w:r>
-        <w:t xml:space="preserve"> </w:t>
-      </w:r>
-      <w:r>
-        <w:rPr>
-          <w:i/>
-        </w:rPr>
-        <w:t xml:space="preserve">p</w:t>
-      </w:r>
-      <w:r>
-        <w:t xml:space="preserve"> </w:t>
-      </w:r>
-      <w:r>
-        <w:t xml:space="preserve">= .044) supported larger magazine sizes than did females and democrats. The logistic model found no significant predictors. Neither model detected any significant effects of game.</w:t>
+      <w:pPr>
+        <w:pStyle w:val="SourceCode"/>
+      </w:pPr>
+      <w:r>
+        <w:rPr>
+          <w:rStyle w:val="VerbatimChar"/>
+        </w:rPr>
+        <w:t xml:space="preserve">##           term      estimate   std.error    statistic     p.value</w:t>
+      </w:r>
+      <w:r>
+        <w:br w:type="textWrapping"/>
+      </w:r>
+      <w:r>
+        <w:rPr>
+          <w:rStyle w:val="VerbatimChar"/>
+        </w:rPr>
+        <w:t xml:space="preserve">## 1  (Intercept)  0.0245808876 0.007864122  3.125700007 0.002094429</w:t>
+      </w:r>
+      <w:r>
+        <w:br w:type="textWrapping"/>
+      </w:r>
+      <w:r>
+        <w:rPr>
+          <w:rStyle w:val="VerbatimChar"/>
+        </w:rPr>
+        <w:t xml:space="preserve">## 2        AR-15 -0.0015168013 0.008183318 -0.185352856 0.853178562</w:t>
+      </w:r>
+      <w:r>
+        <w:br w:type="textWrapping"/>
+      </w:r>
+      <w:r>
+        <w:rPr>
+          <w:rStyle w:val="VerbatimChar"/>
+        </w:rPr>
+        <w:t xml:space="preserve">## 3   Strong-gun  0.0085794777 0.009162861  0.936331749 0.350462593</w:t>
+      </w:r>
+      <w:r>
+        <w:br w:type="textWrapping"/>
+      </w:r>
+      <w:r>
+        <w:rPr>
+          <w:rStyle w:val="VerbatimChar"/>
+        </w:rPr>
+        <w:t xml:space="preserve">## 4   Republican  0.0111653513 0.007633981  1.462585760 0.145471466</w:t>
+      </w:r>
+      <w:r>
+        <w:br w:type="textWrapping"/>
+      </w:r>
+      <w:r>
+        <w:rPr>
+          <w:rStyle w:val="VerbatimChar"/>
+        </w:rPr>
+        <w:t xml:space="preserve">## 5     Moderate  0.0101285130 0.008404727  1.205097227 0.229880918</w:t>
+      </w:r>
+      <w:r>
+        <w:br w:type="textWrapping"/>
+      </w:r>
+      <w:r>
+        <w:rPr>
+          <w:rStyle w:val="VerbatimChar"/>
+        </w:rPr>
+        <w:t xml:space="preserve">## 6  Libertarian  0.0230569055 0.015226399  1.514271683 0.131858656</w:t>
+      </w:r>
+      <w:r>
+        <w:br w:type="textWrapping"/>
+      </w:r>
+      <w:r>
+        <w:rPr>
+          <w:rStyle w:val="VerbatimChar"/>
+        </w:rPr>
+        <w:t xml:space="preserve">## 7    Other-pol  0.0139446835 0.012639881  1.103229060 0.271524470</w:t>
+      </w:r>
+      <w:r>
+        <w:br w:type="textWrapping"/>
+      </w:r>
+      <w:r>
+        <w:rPr>
+          <w:rStyle w:val="VerbatimChar"/>
+        </w:rPr>
+        <w:t xml:space="preserve">## 8         Male  0.0148976516 0.006277558  2.373160233 0.018780392</w:t>
+      </w:r>
+      <w:r>
+        <w:br w:type="textWrapping"/>
+      </w:r>
+      <w:r>
+        <w:rPr>
+          <w:rStyle w:val="VerbatimChar"/>
+        </w:rPr>
+        <w:t xml:space="preserve">## 9 Strong_AR-15 -0.0001113685 0.012470233 -0.008930746 0.992885114</w:t>
+      </w:r>
+    </w:p>
+    <w:p>
+      <w:pPr>
+        <w:pStyle w:val="SourceCode"/>
+      </w:pPr>
+      <w:r>
+        <w:rPr>
+          <w:rStyle w:val="VerbatimChar"/>
+        </w:rPr>
+        <w:t xml:space="preserve">##           term     estimate  std.error   statistic      p.value</w:t>
+      </w:r>
+      <w:r>
+        <w:br w:type="textWrapping"/>
+      </w:r>
+      <w:r>
+        <w:rPr>
+          <w:rStyle w:val="VerbatimChar"/>
+        </w:rPr>
+        <w:t xml:space="preserve">## 1  (Intercept)  0.049155433 0.01409166  3.48826419 0.0006224612</w:t>
+      </w:r>
+      <w:r>
+        <w:br w:type="textWrapping"/>
+      </w:r>
+      <w:r>
+        <w:rPr>
+          <w:rStyle w:val="VerbatimChar"/>
+        </w:rPr>
+        <w:t xml:space="preserve">## 2        AR-15 -0.001735538 0.01314795 -0.13200063 0.8951436510</w:t>
+      </w:r>
+      <w:r>
+        <w:br w:type="textWrapping"/>
+      </w:r>
+      <w:r>
+        <w:rPr>
+          <w:rStyle w:val="VerbatimChar"/>
+        </w:rPr>
+        <w:t xml:space="preserve">## 3   Strong-gun  0.001244455 0.01359842  0.09151465 0.9271940077</w:t>
+      </w:r>
+      <w:r>
+        <w:br w:type="textWrapping"/>
+      </w:r>
+      <w:r>
+        <w:rPr>
+          <w:rStyle w:val="VerbatimChar"/>
+        </w:rPr>
+        <w:t xml:space="preserve">## 4   Republican  0.009085811 0.01289636  0.70452514 0.4820930368</w:t>
+      </w:r>
+      <w:r>
+        <w:br w:type="textWrapping"/>
+      </w:r>
+      <w:r>
+        <w:rPr>
+          <w:rStyle w:val="VerbatimChar"/>
+        </w:rPr>
+        <w:t xml:space="preserve">## 5     Moderate  0.008246908 0.01414431  0.58305500 0.5606475202</w:t>
+      </w:r>
+      <w:r>
+        <w:br w:type="textWrapping"/>
+      </w:r>
+      <w:r>
+        <w:rPr>
+          <w:rStyle w:val="VerbatimChar"/>
+        </w:rPr>
+        <w:t xml:space="preserve">## 6  Libertarian  0.001254332 0.01811733  0.06923382 0.9448868328</w:t>
+      </w:r>
+      <w:r>
+        <w:br w:type="textWrapping"/>
+      </w:r>
+      <w:r>
+        <w:rPr>
+          <w:rStyle w:val="VerbatimChar"/>
+        </w:rPr>
+        <w:t xml:space="preserve">## 7    Other-pol -0.006485774 0.01564671 -0.41451371 0.6790330909</w:t>
+      </w:r>
+      <w:r>
+        <w:br w:type="textWrapping"/>
+      </w:r>
+      <w:r>
+        <w:rPr>
+          <w:rStyle w:val="VerbatimChar"/>
+        </w:rPr>
+        <w:t xml:space="preserve">## 8         Male  0.007484566 0.01034953  0.72317897 0.4705876813</w:t>
+      </w:r>
+      <w:r>
+        <w:br w:type="textWrapping"/>
+      </w:r>
+      <w:r>
+        <w:rPr>
+          <w:rStyle w:val="VerbatimChar"/>
+        </w:rPr>
+        <w:t xml:space="preserve">## 9 Strong_AR-15  0.011160233 0.01985147  0.56218680 0.5747470961</w:t>
+      </w:r>
+    </w:p>
+    <w:p>
+      <w:pPr>
+        <w:pStyle w:val="SourceCode"/>
+      </w:pPr>
+      <w:r>
+        <w:rPr>
+          <w:rStyle w:val="VerbatimChar"/>
+        </w:rPr>
+        <w:t xml:space="preserve">##           term     estimate  std.error  statistic     p.value</w:t>
+      </w:r>
+      <w:r>
+        <w:br w:type="textWrapping"/>
+      </w:r>
+      <w:r>
+        <w:rPr>
+          <w:rStyle w:val="VerbatimChar"/>
+        </w:rPr>
+        <w:t xml:space="preserve">## 1  (Intercept)  0.056047783 0.01882560  2.9772113 0.003347092</w:t>
+      </w:r>
+      <w:r>
+        <w:br w:type="textWrapping"/>
+      </w:r>
+      <w:r>
+        <w:rPr>
+          <w:rStyle w:val="VerbatimChar"/>
+        </w:rPr>
+        <w:t xml:space="preserve">## 2        AR-15 -0.018301209 0.01829526 -1.0003254 0.318617802</w:t>
+      </w:r>
+      <w:r>
+        <w:br w:type="textWrapping"/>
+      </w:r>
+      <w:r>
+        <w:rPr>
+          <w:rStyle w:val="VerbatimChar"/>
+        </w:rPr>
+        <w:t xml:space="preserve">## 3   Strong-gun  0.044769138 0.02652385  1.6878826 0.093323045</w:t>
+      </w:r>
+      <w:r>
+        <w:br w:type="textWrapping"/>
+      </w:r>
+      <w:r>
+        <w:rPr>
+          <w:rStyle w:val="VerbatimChar"/>
+        </w:rPr>
+        <w:t xml:space="preserve">## 4   Republican  0.016996055 0.01649129  1.0306083 0.304232889</w:t>
+      </w:r>
+      <w:r>
+        <w:br w:type="textWrapping"/>
+      </w:r>
+      <w:r>
+        <w:rPr>
+          <w:rStyle w:val="VerbatimChar"/>
+        </w:rPr>
+        <w:t xml:space="preserve">## 5     Moderate  0.030955809 0.02060468  1.5023679 0.134913537</w:t>
+      </w:r>
+      <w:r>
+        <w:br w:type="textWrapping"/>
+      </w:r>
+      <w:r>
+        <w:rPr>
+          <w:rStyle w:val="VerbatimChar"/>
+        </w:rPr>
+        <w:t xml:space="preserve">## 6  Libertarian  0.138162181 0.06059765  2.2799923 0.023888473</w:t>
+      </w:r>
+      <w:r>
+        <w:br w:type="textWrapping"/>
+      </w:r>
+      <w:r>
+        <w:rPr>
+          <w:rStyle w:val="VerbatimChar"/>
+        </w:rPr>
+        <w:t xml:space="preserve">## 7    Other-pol -0.009426852 0.01853289 -0.5086553 0.611673297</w:t>
+      </w:r>
+      <w:r>
+        <w:br w:type="textWrapping"/>
+      </w:r>
+      <w:r>
+        <w:rPr>
+          <w:rStyle w:val="VerbatimChar"/>
+        </w:rPr>
+        <w:t xml:space="preserve">## 8         Male  0.018091013 0.01333857  1.3562931 0.176858943</w:t>
+      </w:r>
+      <w:r>
+        <w:br w:type="textWrapping"/>
+      </w:r>
+      <w:r>
+        <w:rPr>
+          <w:rStyle w:val="VerbatimChar"/>
+        </w:rPr>
+        <w:t xml:space="preserve">## 9 Strong_AR-15 -0.038404663 0.03088515 -1.2434669 0.215459702</w:t>
       </w:r>
     </w:p>
     <w:p>
@@ -1580,7 +1593,7 @@
     </w:lvl>
   </w:abstractNum>
   <w:abstractNum w:abstractNumId="990">
-    <w:nsid w:val="1083a79b"/>
+    <w:nsid w:val="3c2fd750"/>
     <w:multiLevelType w:val="multilevel"/>
     <w:lvl w:ilvl="0">
       <w:numFmt w:val="bullet"/>

</xml_diff>

<commit_message>
Fixed lots of scripting bugs. -Minor improvements to language in results section. -About to rip a big piece out of the discussion.
</commit_message>
<xml_diff>
--- a/2-results.docx
+++ b/2-results.docx
@@ -45,6 +45,9 @@
       </w:r>
     </w:p>
     <w:p>
+      <w:pPr>
+        <w:pStyle w:val="FirstParagraph"/>
+      </w:pPr>
       <w:r>
         <w:rPr>
           <w:b/>
@@ -59,8 +62,26 @@
       </w:r>
     </w:p>
     <w:p>
-      <w:r>
-        <w:t xml:space="preserve">Count of player deaths was Poisson-distributed. Participants in the powerful-gun condition died significantly fewer times than those in the weak-gun condition</w:t>
+      <w:pPr>
+        <w:pStyle w:val="BodyText"/>
+      </w:pPr>
+      <w:r>
+        <w:t xml:space="preserve">Count of player deaths was highly skewed and perhaps best decribed by a zero-inflated negative binomial distribution. A logit link was used for the zero inflation, and a log link was used for the negative binomial. Supporting this modeling decision, the overdispersion parameter was statistically significant,</w:t>
+      </w:r>
+      <w:r>
+        <w:t xml:space="preserve"> </w:t>
+      </w:r>
+      <w:r>
+        <w:rPr>
+          <w:i/>
+        </w:rPr>
+        <w:t xml:space="preserve">p</w:t>
+      </w:r>
+      <w:r>
+        <w:t xml:space="preserve"> </w:t>
+      </w:r>
+      <w:r>
+        <w:t xml:space="preserve">= .00346261610582868. Neither the Gun Power (strong vs. weak;</w:t>
       </w:r>
       <w:r>
         <w:t xml:space="preserve"> </w:t>
@@ -75,7 +96,7 @@
         <w:t xml:space="preserve"> </w:t>
       </w:r>
       <w:r>
-        <w:t xml:space="preserve">= -0.376,</w:t>
+        <w:t xml:space="preserve">= -0.031,</w:t>
       </w:r>
       <w:r>
         <w:t xml:space="preserve"> </w:t>
@@ -87,7 +108,7 @@
         <w:t xml:space="preserve">t</w:t>
       </w:r>
       <w:r>
-        <w:t xml:space="preserve">(170) = -2.907,</w:t>
+        <w:t xml:space="preserve">(170) = -0.132,</w:t>
       </w:r>
       <w:r>
         <w:t xml:space="preserve"> </w:t>
@@ -102,7 +123,7 @@
         <w:t xml:space="preserve"> </w:t>
       </w:r>
       <w:r>
-        <w:t xml:space="preserve">= .004, while the type of gun (realistic vs. sci-fi) did not significantly influence this outcome</w:t>
+        <w:t xml:space="preserve">= .895) nor Gun Type (realistic vs. sci-fi;</w:t>
       </w:r>
       <w:r>
         <w:t xml:space="preserve"> </w:t>
@@ -129,7 +150,7 @@
         <w:t xml:space="preserve">t</w:t>
       </w:r>
       <w:r>
-        <w:t xml:space="preserve">(170) = -0.76,</w:t>
+        <w:t xml:space="preserve">(170) = -0.466,</w:t>
       </w:r>
       <w:r>
         <w:t xml:space="preserve"> </w:t>
@@ -144,7 +165,7 @@
         <w:t xml:space="preserve"> </w:t>
       </w:r>
       <w:r>
-        <w:t xml:space="preserve">= .448, nor did gun type and gun power significantly interact</w:t>
+        <w:t xml:space="preserve">= .642) significantly influenced this outcome. Gun Power and Gun Type did not significantly interact,</w:t>
       </w:r>
       <w:r>
         <w:t xml:space="preserve"> </w:t>
@@ -159,7 +180,7 @@
         <w:t xml:space="preserve"> </w:t>
       </w:r>
       <w:r>
-        <w:t xml:space="preserve">= 0.068,</w:t>
+        <w:t xml:space="preserve">= 0.043,</w:t>
       </w:r>
       <w:r>
         <w:t xml:space="preserve"> </w:t>
@@ -171,7 +192,7 @@
         <w:t xml:space="preserve">t</w:t>
       </w:r>
       <w:r>
-        <w:t xml:space="preserve">(170) = 0.365,</w:t>
+        <w:t xml:space="preserve">(170) = 0.131,</w:t>
       </w:r>
       <w:r>
         <w:t xml:space="preserve"> </w:t>
@@ -186,12 +207,15 @@
         <w:t xml:space="preserve"> </w:t>
       </w:r>
       <w:r>
-        <w:t xml:space="preserve">= .715.</w:t>
+        <w:t xml:space="preserve">= .896.</w:t>
       </w:r>
     </w:p>
     <w:p>
-      <w:r>
-        <w:t xml:space="preserve">Similarly, participants in the powerful-gun condition killed substantially more enemies than did those in the weak-gun condition,</w:t>
+      <w:pPr>
+        <w:pStyle w:val="BodyText"/>
+      </w:pPr>
+      <w:r>
+        <w:t xml:space="preserve">Count of killed enemies was also highly skewed, and so a negative binomial distribution was fit using a log link. Participants in the powerful-gun condition killed substantially more enemies than did those in the weak-gun condition,</w:t>
       </w:r>
       <w:r>
         <w:t xml:space="preserve"> </w:t>
@@ -218,7 +242,7 @@
         <w:t xml:space="preserve">t</w:t>
       </w:r>
       <w:r>
-        <w:t xml:space="preserve">(170) = 52.313,</w:t>
+        <w:t xml:space="preserve">(170) = 10.527,</w:t>
       </w:r>
       <w:r>
         <w:t xml:space="preserve"> </w:t>
@@ -233,10 +257,7 @@
         <w:t xml:space="preserve"> </w:t>
       </w:r>
       <w:r>
-        <w:t xml:space="preserve">&lt; .001. Unexpected effects of gun type and a gun type × power interaction were detected such that participants in the AR-15 condition killed fewer monsters than their ZQ-5 counterparts (main effect:</w:t>
-      </w:r>
-      <w:r>
-        <w:t xml:space="preserve"> </w:t>
+        <w:t xml:space="preserve">&lt; .001, supporting the efficacy of the gun-power manipulation. Neither Gun Type (</w:t>
       </w:r>
       <w:r>
         <w:rPr>
@@ -260,7 +281,7 @@
         <w:t xml:space="preserve">t</w:t>
       </w:r>
       <w:r>
-        <w:t xml:space="preserve">(170) = -2.659,</w:t>
+        <w:t xml:space="preserve">(170) = -0.632,</w:t>
       </w:r>
       <w:r>
         <w:t xml:space="preserve"> </w:t>
@@ -275,10 +296,7 @@
         <w:t xml:space="preserve"> </w:t>
       </w:r>
       <w:r>
-        <w:t xml:space="preserve">= .008) particularly when the AR-15 was powerful (interaction effect:</w:t>
-      </w:r>
-      <w:r>
-        <w:t xml:space="preserve"> </w:t>
+        <w:t xml:space="preserve">= .527) nor the Gun Type × Gun Power interaction (</w:t>
       </w:r>
       <w:r>
         <w:rPr>
@@ -302,7 +320,7 @@
         <w:t xml:space="preserve">t</w:t>
       </w:r>
       <w:r>
-        <w:t xml:space="preserve">(170) = -2.046,</w:t>
+        <w:t xml:space="preserve">(170) = -0.419,</w:t>
       </w:r>
       <w:r>
         <w:t xml:space="preserve"> </w:t>
@@ -317,20 +335,29 @@
         <w:t xml:space="preserve"> </w:t>
       </w:r>
       <w:r>
-        <w:t xml:space="preserve">= .041.</w:t>
+        <w:t xml:space="preserve">= .675) were significantly related to the number of enemies killed.</w:t>
       </w:r>
     </w:p>
     <w:p>
-      <w:r>
-        <w:t xml:space="preserve">Regrettably, we did not ask participants directly about how fun, powerful, satisfying, etc. the in-game gun was. As such, we do not have direct evidence that the powerful gun was more pleasant to use than the weak gun, although we might infer that from the observed difference in efficacy.</w:t>
+      <w:pPr>
+        <w:pStyle w:val="BodyText"/>
+      </w:pPr>
+      <w:r>
+        <w:t xml:space="preserve">Regrettably, we did not ask participants directly about how fun, powerful, satisfying, etc. the in-game gun was. As such, we do not have direct evidence that the powerful gun was more pleasant to use than the weak gun. At best, we might make infer a difference in pleasure from the observed difference in efficacy.</w:t>
       </w:r>
     </w:p>
     <w:p>
-      <w:r>
-        <w:t xml:space="preserve">Means and SDs of all variables are summarized in Table 2. Combination violin/boxplots for each outcome are summarized in Figure 2.</w:t>
+      <w:pPr>
+        <w:pStyle w:val="BodyText"/>
+      </w:pPr>
+      <w:r>
+        <w:t xml:space="preserve">Means and SDs of all variables are summarized in Table 2. Combination violin/boxplots for each outcome are summarized in Figures 2 and 3.</w:t>
       </w:r>
     </w:p>
     <w:p>
+      <w:pPr>
+        <w:pStyle w:val="BodyText"/>
+      </w:pPr>
       <w:r>
         <w:rPr>
           <w:b/>
@@ -341,13 +368,16 @@
         <w:t xml:space="preserve"> </w:t>
       </w:r>
       <w:r>
-        <w:t xml:space="preserve">Participants' 2nd Amendment advocacy was best modeled by a simple additive model of political orientation and gender, BF = 7.31</w:t>
-      </w:r>
-      <w:r>
-        <w:t xml:space="preserve">10^{4} : 1 over the null. Adding the main and interactive effects of gun type and gun power to this model was not preferred. The covariates-only model was preferred to the full model, BF = 130 : 1. The addition of the AR-15 × Powerful Gun interaction was not supported, BF = 1 : 4.08 relative to the additive-effects model.</w:t>
+        <w:t xml:space="preserve">Participants' 2nd Amendment advocacy was best modeled by a simple additive model of political orientation and gender, BF = 7.55</w:t>
+      </w:r>
+      <w:r>
+        <w:t xml:space="preserve">10^{4} : 1 over the null. The covariates-only model was preferred over the full model (that is, the model with covariates, Gun Type, Gun Power, and the Gun Type × Gun Power interaction), BF = 104 : 1. This indicates that the experimental condition had little explanatory power over and above that of the covariates. Comparison of the full model against the additive model let us examine the evidence for or against the hypothesized Gun Type × Gun Power interaction. The evidence was against this interaction, BF = 1 : 3.42 for the full model relative to the additive-effects model.</w:t>
       </w:r>
     </w:p>
     <w:p>
+      <w:pPr>
+        <w:pStyle w:val="BodyText"/>
+      </w:pPr>
       <w:r>
         <w:rPr>
           <w:b/>
@@ -358,13 +388,16 @@
         <w:t xml:space="preserve"> </w:t>
       </w:r>
       <w:r>
-        <w:t xml:space="preserve">Again, attitudes towards the AR-15 were best described by a simple additive model of political orientation and gender, BF = 3.3</w:t>
-      </w:r>
-      <w:r>
-        <w:t xml:space="preserve">10^{5} : 1 over the null. The covariates-only model was preferred to the full model, BF = 55 : 1. The addition of the AR-15 × Powerful Gun interaction was not supported, BF = 1 : 3.34 relative to the additive-effects model.</w:t>
+        <w:t xml:space="preserve">Again, attitudes towards the AR-15 were best described by a simple additive model of political orientation and gender, BF = 3.36</w:t>
+      </w:r>
+      <w:r>
+        <w:t xml:space="preserve">10^{5} : 1 over the null. The covariates-only model was preferred to the full model, BF = 53.8 : 1. The evidence was against a Gun Type × Gun Power interaction, BF = 1 : 3.31 for the full model relative to the additive-effects model.</w:t>
       </w:r>
     </w:p>
     <w:p>
+      <w:pPr>
+        <w:pStyle w:val="BodyText"/>
+      </w:pPr>
       <w:r>
         <w:rPr>
           <w:b/>
@@ -375,18 +408,24 @@
         <w:t xml:space="preserve"> </w:t>
       </w:r>
       <w:r>
-        <w:t xml:space="preserve">Purchasing intentions were right-skewed. However, the QQplot of standardized residuals was not unbearably ugly, and transformation by square root or logarithm did not make them prettier. Thus, we present this outcome in its natural units.</w:t>
+        <w:t xml:space="preserve">Purchasing intentions were right-skewed. However, the QQplot of standardized residuals was not unbearably ugly, and transformation by square root or logarithm did not make the QQplot much prettier. Thus, we analyze this outcome in its natural units with the standard general linear modeling technique.</w:t>
       </w:r>
     </w:p>
     <w:p>
-      <w:r>
-        <w:t xml:space="preserve">Purchasing intentions were best described by additive effects of political orientation and gender, BF = 3.1</w:t>
-      </w:r>
-      <w:r>
-        <w:t xml:space="preserve">10^{6} : 1 over the null. The covariates-only model was preferred to the full model, BF = 16.6 : 1. The addition of the AR-15 × Powerful Gun interaction was not supported, BF = 1 : 2.19 relative to the additive-effects model.</w:t>
+      <w:pPr>
+        <w:pStyle w:val="BodyText"/>
+      </w:pPr>
+      <w:r>
+        <w:t xml:space="preserve">Purchasing intentions were best described by additive effects of political orientation and gender, BF = 3.25</w:t>
+      </w:r>
+      <w:r>
+        <w:t xml:space="preserve">10^{6} : 1 over the null. The covariates-only model was preferred to the full model, BF = 17.6 : 1. The evidence was against a Gun Type × Gun Power interaction, BF = 1 : 2.08 for the full model relative to the additive-effects model.</w:t>
       </w:r>
     </w:p>
     <w:p>
+      <w:pPr>
+        <w:pStyle w:val="BodyText"/>
+      </w:pPr>
       <w:r>
         <w:rPr>
           <w:b/>
@@ -401,11 +440,17 @@
       </w:r>
     </w:p>
     <w:p>
-      <w:r>
-        <w:t xml:space="preserve">Weapon desire was best described by an effect of gender, BF = 6.8 : 1 over the null. This gender-covariate-only model was preferred to the full model, BF = 143 : 1. The addition of the AR-15 × Powerful Gun interaction was not supported, BF = 1 : 4.26 relative to the additive-effects model.</w:t>
+      <w:pPr>
+        <w:pStyle w:val="BodyText"/>
+      </w:pPr>
+      <w:r>
+        <w:t xml:space="preserve">Weapon desire was best described by an effect of gender, BF = 6.8 : 1 over the null. Adding the main and interactive effects of Gun Type and Gun Power to this gender-only model was not preferred, BF = 1 : 137. The evidence was against the predicted Gun Type × Gun Power interaction, BF = 1 : 4.43 for the full model relative to the additive-effects model.</w:t>
       </w:r>
     </w:p>
     <w:p>
+      <w:pPr>
+        <w:pStyle w:val="BodyText"/>
+      </w:pPr>
       <w:r>
         <w:rPr>
           <w:b/>
@@ -416,10 +461,13 @@
         <w:t xml:space="preserve"> </w:t>
       </w:r>
       <w:r>
-        <w:t xml:space="preserve">Policy views were best described by political orientation alone, BF = 46 : 1 over the null. This covariate-only model was preferred to the full model, BF = 31.3 : 1. The addition of the AR-15 × Powerful Gun interaction was not supported, BF = 1 : 3.85 relative to the additive-effects model.</w:t>
+        <w:t xml:space="preserve">Policy views were best described by political orientation alone, BF = 46 : 1 over the null. Adding the main and interactive effects of Gun Type and Gun Power was not supported, BF = 1 : 30. The evidence was against the hypothesized Gun Type × Gun Power interaction, BF = 1 : 4.03 for the full model relative to the additive-effects model.</w:t>
       </w:r>
     </w:p>
     <w:p>
+      <w:pPr>
+        <w:pStyle w:val="BodyText"/>
+      </w:pPr>
       <w:r>
         <w:rPr>
           <w:b/>
@@ -434,6 +482,9 @@
       </w:r>
     </w:p>
     <w:p>
+      <w:pPr>
+        <w:pStyle w:val="BodyText"/>
+      </w:pPr>
       <w:r>
         <w:t xml:space="preserve">Only a few idiosyncratic predictors reached statistical significance. Republicans, relative to liberals, thought it more probable that a gun owner would experience a gun-related accident such as an accidental discharge,</w:t>
       </w:r>
@@ -565,6 +616,9 @@
       </w:r>
     </w:p>
     <w:p>
+      <w:pPr>
+        <w:pStyle w:val="BodyText"/>
+      </w:pPr>
       <w:r>
         <w:rPr>
           <w:b/>
@@ -1218,7 +1272,22 @@
 </file>
 
 <file path=word/footnotes.xml><?xml version="1.0" encoding="utf-8"?>
-<w:footnotes xmlns:w="http://schemas.openxmlformats.org/wordprocessingml/2006/main" xmlns:m="http://schemas.openxmlformats.org/officeDocument/2006/math" xmlns:r="http://schemas.openxmlformats.org/officeDocument/2006/relationships" xmlns:o="urn:schemas-microsoft-com:office:office" xmlns:v="urn:schemas-microsoft-com:vml" xmlns:w10="urn:schemas-microsoft-com:office:word" xmlns:a="http://schemas.openxmlformats.org/drawingml/2006/main" xmlns:pic="http://schemas.openxmlformats.org/drawingml/2006/picture" xmlns:wp="http://schemas.openxmlformats.org/drawingml/2006/wordprocessingDrawing"/>
+<w:footnotes xmlns:w="http://schemas.openxmlformats.org/wordprocessingml/2006/main" xmlns:m="http://schemas.openxmlformats.org/officeDocument/2006/math" xmlns:r="http://schemas.openxmlformats.org/officeDocument/2006/relationships" xmlns:o="urn:schemas-microsoft-com:office:office" xmlns:v="urn:schemas-microsoft-com:vml" xmlns:w10="urn:schemas-microsoft-com:office:word" xmlns:a="http://schemas.openxmlformats.org/drawingml/2006/main" xmlns:pic="http://schemas.openxmlformats.org/drawingml/2006/picture" xmlns:wp="http://schemas.openxmlformats.org/drawingml/2006/wordprocessingDrawing">
+  <w:footnote w:type="continuationSeparator" w:id="0">
+    <w:p>
+      <w:r>
+        <w:continuationSeparator/>
+      </w:r>
+    </w:p>
+  </w:footnote>
+  <w:footnote w:type="separator" w:id="-1">
+    <w:p>
+      <w:r>
+        <w:separator/>
+      </w:r>
+    </w:p>
+  </w:footnote>
+</w:footnotes>
 </file>
 
 <file path=word/numbering.xml><?xml version="1.0" encoding="utf-8"?>
@@ -1593,7 +1662,7 @@
     </w:lvl>
   </w:abstractNum>
   <w:abstractNum w:abstractNumId="990">
-    <w:nsid w:val="3c2fd750"/>
+    <w:nsid w:val="e8714d33"/>
     <w:multiLevelType w:val="multilevel"/>
     <w:lvl w:ilvl="0">
       <w:numFmt w:val="bullet"/>
@@ -2665,17 +2734,85 @@
     <w:link w:val="BodyText"/>
     <w:rsid w:val="001C6908"/>
   </w:style>
-  <w:style w:type="paragraph" w:customStyle="1" w:styleId="SourceCode">
-    <w:name w:val="Source Code"/>
-    <w:basedOn w:val="Normal"/>
-    <w:link w:val="VerbatimChar"/>
-    <w:pPr>
-      <w:wordWrap w:val="off"/>
+  <w:style w:type="character" w:customStyle="1" w:styleId="ConstantTok">
+    <w:name w:val="ConstantTok"/>
+    <w:basedOn w:val="VerbatimChar"/>
+    <w:rPr>
+      <w:color w:val="000000"/>
       <w:shd w:val="clear" w:fill="f8f8f8"/>
-    </w:pPr>
-  </w:style>
-  <w:style w:type="character" w:customStyle="1" w:styleId="KeywordTok">
-    <w:name w:val="KeywordTok"/>
+    </w:rPr>
+  </w:style>
+  <w:style w:type="character" w:customStyle="1" w:styleId="SpecialCharTok">
+    <w:name w:val="SpecialCharTok"/>
+    <w:basedOn w:val="VerbatimChar"/>
+    <w:rPr>
+      <w:color w:val="000000"/>
+      <w:shd w:val="clear" w:fill="f8f8f8"/>
+    </w:rPr>
+  </w:style>
+  <w:style w:type="character" w:customStyle="1" w:styleId="VerbatimStringTok">
+    <w:name w:val="VerbatimStringTok"/>
+    <w:basedOn w:val="VerbatimChar"/>
+    <w:rPr>
+      <w:color w:val="4e9a06"/>
+      <w:shd w:val="clear" w:fill="f8f8f8"/>
+    </w:rPr>
+  </w:style>
+  <w:style w:type="character" w:customStyle="1" w:styleId="SpecialStringTok">
+    <w:name w:val="SpecialStringTok"/>
+    <w:basedOn w:val="VerbatimChar"/>
+    <w:rPr>
+      <w:color w:val="4e9a06"/>
+      <w:shd w:val="clear" w:fill="f8f8f8"/>
+    </w:rPr>
+  </w:style>
+  <w:style w:type="character" w:customStyle="1" w:styleId="ImportTok">
+    <w:name w:val="ImportTok"/>
+    <w:basedOn w:val="VerbatimChar"/>
+    <w:rPr>
+      <w:shd w:val="clear" w:fill="f8f8f8"/>
+    </w:rPr>
+  </w:style>
+  <w:style w:type="character" w:customStyle="1" w:styleId="DocumentationTok">
+    <w:name w:val="DocumentationTok"/>
+    <w:basedOn w:val="VerbatimChar"/>
+    <w:rPr>
+      <w:color w:val="8f5902"/>
+      <w:shd w:val="clear" w:fill="f8f8f8"/>
+      <w:b/>
+      <w:i/>
+    </w:rPr>
+  </w:style>
+  <w:style w:type="character" w:customStyle="1" w:styleId="AnnotationTok">
+    <w:name w:val="AnnotationTok"/>
+    <w:basedOn w:val="VerbatimChar"/>
+    <w:rPr>
+      <w:color w:val="8f5902"/>
+      <w:shd w:val="clear" w:fill="f8f8f8"/>
+      <w:b/>
+      <w:i/>
+    </w:rPr>
+  </w:style>
+  <w:style w:type="character" w:customStyle="1" w:styleId="CommentVarTok">
+    <w:name w:val="CommentVarTok"/>
+    <w:basedOn w:val="VerbatimChar"/>
+    <w:rPr>
+      <w:color w:val="8f5902"/>
+      <w:shd w:val="clear" w:fill="f8f8f8"/>
+      <w:b/>
+      <w:i/>
+    </w:rPr>
+  </w:style>
+  <w:style w:type="character" w:customStyle="1" w:styleId="VariableTok">
+    <w:name w:val="VariableTok"/>
+    <w:basedOn w:val="VerbatimChar"/>
+    <w:rPr>
+      <w:color w:val="000000"/>
+      <w:shd w:val="clear" w:fill="f8f8f8"/>
+    </w:rPr>
+  </w:style>
+  <w:style w:type="character" w:customStyle="1" w:styleId="ControlFlowTok">
+    <w:name w:val="ControlFlowTok"/>
     <w:basedOn w:val="VerbatimChar"/>
     <w:rPr>
       <w:color w:val="204a87"/>
@@ -2683,56 +2820,31 @@
       <w:b/>
     </w:rPr>
   </w:style>
-  <w:style w:type="character" w:customStyle="1" w:styleId="DataTypeTok">
-    <w:name w:val="DataTypeTok"/>
-    <w:basedOn w:val="VerbatimChar"/>
-    <w:rPr>
-      <w:color w:val="204a87"/>
+  <w:style w:type="character" w:customStyle="1" w:styleId="OperatorTok">
+    <w:name w:val="OperatorTok"/>
+    <w:basedOn w:val="VerbatimChar"/>
+    <w:rPr>
+      <w:color w:val="ce5c00"/>
       <w:shd w:val="clear" w:fill="f8f8f8"/>
-    </w:rPr>
-  </w:style>
-  <w:style w:type="character" w:customStyle="1" w:styleId="DecValTok">
-    <w:name w:val="DecValTok"/>
-    <w:basedOn w:val="VerbatimChar"/>
-    <w:rPr>
-      <w:color w:val="0000cf"/>
+      <w:b/>
+    </w:rPr>
+  </w:style>
+  <w:style w:type="character" w:customStyle="1" w:styleId="BuiltInTok">
+    <w:name w:val="BuiltInTok"/>
+    <w:basedOn w:val="VerbatimChar"/>
+    <w:rPr>
       <w:shd w:val="clear" w:fill="f8f8f8"/>
     </w:rPr>
   </w:style>
-  <w:style w:type="character" w:customStyle="1" w:styleId="BaseNTok">
-    <w:name w:val="BaseNTok"/>
-    <w:basedOn w:val="VerbatimChar"/>
-    <w:rPr>
-      <w:color w:val="0000cf"/>
+  <w:style w:type="character" w:customStyle="1" w:styleId="ExtensionTok">
+    <w:name w:val="ExtensionTok"/>
+    <w:basedOn w:val="VerbatimChar"/>
+    <w:rPr>
       <w:shd w:val="clear" w:fill="f8f8f8"/>
     </w:rPr>
   </w:style>
-  <w:style w:type="character" w:customStyle="1" w:styleId="FloatTok">
-    <w:name w:val="FloatTok"/>
-    <w:basedOn w:val="VerbatimChar"/>
-    <w:rPr>
-      <w:color w:val="0000cf"/>
-      <w:shd w:val="clear" w:fill="f8f8f8"/>
-    </w:rPr>
-  </w:style>
-  <w:style w:type="character" w:customStyle="1" w:styleId="CharTok">
-    <w:name w:val="CharTok"/>
-    <w:basedOn w:val="VerbatimChar"/>
-    <w:rPr>
-      <w:color w:val="4e9a06"/>
-      <w:shd w:val="clear" w:fill="f8f8f8"/>
-    </w:rPr>
-  </w:style>
-  <w:style w:type="character" w:customStyle="1" w:styleId="StringTok">
-    <w:name w:val="StringTok"/>
-    <w:basedOn w:val="VerbatimChar"/>
-    <w:rPr>
-      <w:color w:val="4e9a06"/>
-      <w:shd w:val="clear" w:fill="f8f8f8"/>
-    </w:rPr>
-  </w:style>
-  <w:style w:type="character" w:customStyle="1" w:styleId="CommentTok">
-    <w:name w:val="CommentTok"/>
+  <w:style w:type="character" w:customStyle="1" w:styleId="PreprocessorTok">
+    <w:name w:val="PreprocessorTok"/>
     <w:basedOn w:val="VerbatimChar"/>
     <w:rPr>
       <w:color w:val="8f5902"/>
@@ -2740,50 +2852,32 @@
       <w:i/>
     </w:rPr>
   </w:style>
-  <w:style w:type="character" w:customStyle="1" w:styleId="OtherTok">
-    <w:name w:val="OtherTok"/>
+  <w:style w:type="character" w:customStyle="1" w:styleId="AttributeTok">
+    <w:name w:val="AttributeTok"/>
+    <w:basedOn w:val="VerbatimChar"/>
+    <w:rPr>
+      <w:color w:val="c4a000"/>
+      <w:shd w:val="clear" w:fill="f8f8f8"/>
+    </w:rPr>
+  </w:style>
+  <w:style w:type="character" w:customStyle="1" w:styleId="InformationTok">
+    <w:name w:val="InformationTok"/>
     <w:basedOn w:val="VerbatimChar"/>
     <w:rPr>
       <w:color w:val="8f5902"/>
       <w:shd w:val="clear" w:fill="f8f8f8"/>
-    </w:rPr>
-  </w:style>
-  <w:style w:type="character" w:customStyle="1" w:styleId="AlertTok">
-    <w:name w:val="AlertTok"/>
-    <w:basedOn w:val="VerbatimChar"/>
-    <w:rPr>
-      <w:color w:val="ef2929"/>
-      <w:shd w:val="clear" w:fill="f8f8f8"/>
-    </w:rPr>
-  </w:style>
-  <w:style w:type="character" w:customStyle="1" w:styleId="FunctionTok">
-    <w:name w:val="FunctionTok"/>
-    <w:basedOn w:val="VerbatimChar"/>
-    <w:rPr>
-      <w:color w:val="000000"/>
-      <w:shd w:val="clear" w:fill="f8f8f8"/>
-    </w:rPr>
-  </w:style>
-  <w:style w:type="character" w:customStyle="1" w:styleId="RegionMarkerTok">
-    <w:name w:val="RegionMarkerTok"/>
-    <w:basedOn w:val="VerbatimChar"/>
-    <w:rPr>
-      <w:shd w:val="clear" w:fill="f8f8f8"/>
-    </w:rPr>
-  </w:style>
-  <w:style w:type="character" w:customStyle="1" w:styleId="ErrorTok">
-    <w:name w:val="ErrorTok"/>
-    <w:basedOn w:val="VerbatimChar"/>
-    <w:rPr>
+      <w:b/>
+      <w:i/>
+    </w:rPr>
+  </w:style>
+  <w:style w:type="character" w:customStyle="1" w:styleId="WarningTok">
+    <w:name w:val="WarningTok"/>
+    <w:basedOn w:val="VerbatimChar"/>
+    <w:rPr>
+      <w:color w:val="8f5902"/>
       <w:shd w:val="clear" w:fill="f8f8f8"/>
       <w:b/>
-    </w:rPr>
-  </w:style>
-  <w:style w:type="character" w:customStyle="1" w:styleId="NormalTok">
-    <w:name w:val="NormalTok"/>
-    <w:basedOn w:val="VerbatimChar"/>
-    <w:rPr>
-      <w:shd w:val="clear" w:fill="f8f8f8"/>
+      <w:i/>
     </w:rPr>
   </w:style>
 </w:styles>

</xml_diff>

<commit_message>
Lots of minor edits, nearly ready...
</commit_message>
<xml_diff>
--- a/2-results.docx
+++ b/2-results.docx
@@ -81,7 +81,7 @@
         <w:t xml:space="preserve"> </w:t>
       </w:r>
       <w:r>
-        <w:t xml:space="preserve">= .00346261610582868. Neither the Gun Power (strong vs. weak;</w:t>
+        <w:t xml:space="preserve">= .003. With regard to the number of times players died, neither the gun power (strong vs. weak;</w:t>
       </w:r>
       <w:r>
         <w:t xml:space="preserve"> </w:t>
@@ -123,7 +123,7 @@
         <w:t xml:space="preserve"> </w:t>
       </w:r>
       <w:r>
-        <w:t xml:space="preserve">= .895) nor Gun Type (realistic vs. sci-fi;</w:t>
+        <w:t xml:space="preserve">= .895) nor gun type (realistic vs. sci-fi;</w:t>
       </w:r>
       <w:r>
         <w:t xml:space="preserve"> </w:t>
@@ -165,7 +165,7 @@
         <w:t xml:space="preserve"> </w:t>
       </w:r>
       <w:r>
-        <w:t xml:space="preserve">= .642) significantly influenced this outcome. Gun Power and Gun Type did not significantly interact,</w:t>
+        <w:t xml:space="preserve">= .642) significantly influenced this outcome. Gun power and gun type did not significantly interact,</w:t>
       </w:r>
       <w:r>
         <w:t xml:space="preserve"> </w:t>
@@ -208,6 +208,129 @@
       </w:r>
       <w:r>
         <w:t xml:space="preserve">= .896.</w:t>
+      </w:r>
+      <w:r>
+        <w:br w:type="textWrapping"/>
+      </w:r>
+      <w:r>
+        <w:t xml:space="preserve">With regard to whether players died at all (e.g., the zero-inflation model parameters), neither the gun power (</w:t>
+      </w:r>
+      <w:r>
+        <w:rPr>
+          <w:i/>
+        </w:rPr>
+        <w:t xml:space="preserve">b</w:t>
+      </w:r>
+      <w:r>
+        <w:t xml:space="preserve"> </w:t>
+      </w:r>
+      <w:r>
+        <w:t xml:space="preserve">= 11.624,</w:t>
+      </w:r>
+      <w:r>
+        <w:t xml:space="preserve"> </w:t>
+      </w:r>
+      <w:r>
+        <w:rPr>
+          <w:i/>
+        </w:rPr>
+        <w:t xml:space="preserve">t</w:t>
+      </w:r>
+      <w:r>
+        <w:t xml:space="preserve">(170) = 0.065,</w:t>
+      </w:r>
+      <w:r>
+        <w:t xml:space="preserve"> </w:t>
+      </w:r>
+      <w:r>
+        <w:rPr>
+          <w:i/>
+        </w:rPr>
+        <w:t xml:space="preserve">p</w:t>
+      </w:r>
+      <w:r>
+        <w:t xml:space="preserve"> </w:t>
+      </w:r>
+      <w:r>
+        <w:t xml:space="preserve">= .948) nor gun type (</w:t>
+      </w:r>
+      <w:r>
+        <w:rPr>
+          <w:i/>
+        </w:rPr>
+        <w:t xml:space="preserve">b</w:t>
+      </w:r>
+      <w:r>
+        <w:t xml:space="preserve"> </w:t>
+      </w:r>
+      <w:r>
+        <w:t xml:space="preserve">= -2.538,</w:t>
+      </w:r>
+      <w:r>
+        <w:t xml:space="preserve"> </w:t>
+      </w:r>
+      <w:r>
+        <w:rPr>
+          <w:i/>
+        </w:rPr>
+        <w:t xml:space="preserve">t</w:t>
+      </w:r>
+      <w:r>
+        <w:t xml:space="preserve">(170) = -0.004,</w:t>
+      </w:r>
+      <w:r>
+        <w:t xml:space="preserve"> </w:t>
+      </w:r>
+      <w:r>
+        <w:rPr>
+          <w:i/>
+        </w:rPr>
+        <w:t xml:space="preserve">p</w:t>
+      </w:r>
+      <w:r>
+        <w:t xml:space="preserve"> </w:t>
+      </w:r>
+      <w:r>
+        <w:t xml:space="preserve">= .997) had a significant effect. They did not significantly interact, either (</w:t>
+      </w:r>
+      <w:r>
+        <w:rPr>
+          <w:i/>
+        </w:rPr>
+        <w:t xml:space="preserve">b</w:t>
+      </w:r>
+      <w:r>
+        <w:t xml:space="preserve"> </w:t>
+      </w:r>
+      <w:r>
+        <w:t xml:space="preserve">= 2.45,</w:t>
+      </w:r>
+      <w:r>
+        <w:t xml:space="preserve"> </w:t>
+      </w:r>
+      <w:r>
+        <w:rPr>
+          <w:i/>
+        </w:rPr>
+        <w:t xml:space="preserve">t</w:t>
+      </w:r>
+      <w:r>
+        <w:t xml:space="preserve">(170) = 0.004,</w:t>
+      </w:r>
+      <w:r>
+        <w:t xml:space="preserve"> </w:t>
+      </w:r>
+      <w:r>
+        <w:rPr>
+          <w:i/>
+        </w:rPr>
+        <w:t xml:space="preserve">p</w:t>
+      </w:r>
+      <w:r>
+        <w:t xml:space="preserve"> </w:t>
+      </w:r>
+      <w:r>
+        <w:t xml:space="preserve">= .997).</w:t>
       </w:r>
     </w:p>
     <w:p>
@@ -257,7 +380,7 @@
         <w:t xml:space="preserve"> </w:t>
       </w:r>
       <w:r>
-        <w:t xml:space="preserve">&lt; .001, supporting the efficacy of the gun-power manipulation. Neither Gun Type (</w:t>
+        <w:t xml:space="preserve">&lt; .001, supporting the efficacy of the gun-power manipulation. Neither gun type (</w:t>
       </w:r>
       <w:r>
         <w:rPr>
@@ -343,7 +466,7 @@
         <w:pStyle w:val="BodyText"/>
       </w:pPr>
       <w:r>
-        <w:t xml:space="preserve">Regrettably, we did not ask participants directly about how fun, powerful, satisfying, etc. the in-game gun was. As such, we do not have direct evidence that the powerful gun was more pleasant to use than the weak gun. At best, we might make infer a difference in pleasure from the observed difference in efficacy.</w:t>
+        <w:t xml:space="preserve">Regrettably, we did not ask participants directly about how fun, powerful, satisfying, etc. the in-game gun was. As such, we do not have direct evidence that the powerful gun was more pleasant to use than the weak gun. At best, we might infer that, because the powerful gun was more effective, it was also more pleasant to use.</w:t>
       </w:r>
     </w:p>
     <w:p>
@@ -368,10 +491,10 @@
         <w:t xml:space="preserve"> </w:t>
       </w:r>
       <w:r>
-        <w:t xml:space="preserve">Participants' 2nd Amendment advocacy was best modeled by a simple additive model of political orientation and gender, BF = 7.55</w:t>
-      </w:r>
-      <w:r>
-        <w:t xml:space="preserve">10^{4} : 1 over the null. The covariates-only model was preferred over the full model (that is, the model with covariates, Gun Type, Gun Power, and the Gun Type × Gun Power interaction), BF = 104 : 1. This indicates that the experimental condition had little explanatory power over and above that of the covariates. Comparison of the full model against the additive model let us examine the evidence for or against the hypothesized Gun Type × Gun Power interaction. The evidence was against this interaction, BF = 1 : 3.42 for the full model relative to the additive-effects model.</w:t>
+        <w:t xml:space="preserve">Participants' 2nd Amendment advocacy was best modeled by a simple additive model of political orientation and gender, BF = 7.33</w:t>
+      </w:r>
+      <w:r>
+        <w:t xml:space="preserve">10^{4} : 1 over the null. The covariates-only model was preferred over the full model (that is, the model with covariates, gun type, gun power, and the Gun Type × Gun Power interaction), BF = 130 : 1. This indicates that the experimental condition had little explanatory power over and above that of the covariates. Comparison of the full model against the additive model let us examine the evidence for or against the hypothesized Gun Type × Gun Power interaction. The evidence was against this interaction, BF = 1 : 4.03 for the full model relative to the additive-effects model.</w:t>
       </w:r>
     </w:p>
     <w:p>
@@ -388,10 +511,10 @@
         <w:t xml:space="preserve"> </w:t>
       </w:r>
       <w:r>
-        <w:t xml:space="preserve">Again, attitudes towards the AR-15 were best described by a simple additive model of political orientation and gender, BF = 3.36</w:t>
-      </w:r>
-      <w:r>
-        <w:t xml:space="preserve">10^{5} : 1 over the null. The covariates-only model was preferred to the full model, BF = 53.8 : 1. The evidence was against a Gun Type × Gun Power interaction, BF = 1 : 3.31 for the full model relative to the additive-effects model.</w:t>
+        <w:t xml:space="preserve">Again, attitudes towards the AR-15 were best described by a simple additive model of political orientation and gender, BF = 3.26</w:t>
+      </w:r>
+      <w:r>
+        <w:t xml:space="preserve">10^{5} : 1 over the null. The covariates-only model was preferred to the full model, BF = 49.8 : 1. The evidence was against a Gun Type × Gun Power interaction, BF = 1 : 3.18 for the full model relative to the additive-effects model.</w:t>
       </w:r>
     </w:p>
     <w:p>
@@ -408,7 +531,7 @@
         <w:t xml:space="preserve"> </w:t>
       </w:r>
       <w:r>
-        <w:t xml:space="preserve">Purchasing intentions were right-skewed. However, the QQplot of standardized residuals was not unbearably ugly, and transformation by square root or logarithm did not make the QQplot much prettier. Thus, we analyze this outcome in its natural units with the standard general linear modeling technique.</w:t>
+        <w:t xml:space="preserve">Purchasing intentions were right-skewed. However, the QQplot of standardized residuals was not bad, and transforming intentions by square root or logarithm did not improve the QQplot much. Thus, we analyze this outcome in its natural units with the standard general linear modeling technique.</w:t>
       </w:r>
     </w:p>
     <w:p>
@@ -416,10 +539,10 @@
         <w:pStyle w:val="BodyText"/>
       </w:pPr>
       <w:r>
-        <w:t xml:space="preserve">Purchasing intentions were best described by additive effects of political orientation and gender, BF = 3.25</w:t>
-      </w:r>
-      <w:r>
-        <w:t xml:space="preserve">10^{6} : 1 over the null. The covariates-only model was preferred to the full model, BF = 17.6 : 1. The evidence was against a Gun Type × Gun Power interaction, BF = 1 : 2.08 for the full model relative to the additive-effects model.</w:t>
+        <w:t xml:space="preserve">Purchasing intentions were best described by additive effects of political orientation and gender, BF = 3.46</w:t>
+      </w:r>
+      <w:r>
+        <w:t xml:space="preserve">10^{6} : 1 over the null. The covariates-only model was preferred to the full model, BF = 19.6 : 1. The evidence was against a Gun Type × Gun Power interaction, BF = 1 : 2.14 for the full model relative to the additive-effects model.</w:t>
       </w:r>
     </w:p>
     <w:p>
@@ -444,7 +567,7 @@
         <w:pStyle w:val="BodyText"/>
       </w:pPr>
       <w:r>
-        <w:t xml:space="preserve">Weapon desire was best described by an effect of gender, BF = 6.8 : 1 over the null. Adding the main and interactive effects of Gun Type and Gun Power to this gender-only model was not preferred, BF = 1 : 137. The evidence was against the predicted Gun Type × Gun Power interaction, BF = 1 : 4.43 for the full model relative to the additive-effects model.</w:t>
+        <w:t xml:space="preserve">Weapon desire was best described by an effect of gender, BF = 6.8 : 1 over the null. Adding the main and interactive effects of gun type and gun power to this gender-only model was not preferred, BF = 1 : 145. The evidence was against the predicted Gun Type × Gun Power interaction, BF = 1 : 4.4 for the full model relative to the additive-effects model.</w:t>
       </w:r>
     </w:p>
     <w:p>
@@ -461,7 +584,7 @@
         <w:t xml:space="preserve"> </w:t>
       </w:r>
       <w:r>
-        <w:t xml:space="preserve">Policy views were best described by political orientation alone, BF = 46 : 1 over the null. Adding the main and interactive effects of Gun Type and Gun Power was not supported, BF = 1 : 30. The evidence was against the hypothesized Gun Type × Gun Power interaction, BF = 1 : 4.03 for the full model relative to the additive-effects model.</w:t>
+        <w:t xml:space="preserve">Policy views were best described by political orientation alone, BF = 46 : 1 over the null. Adding the main and interactive effects of gun type and gun power was not supported, BF = 1 : 31.1. The evidence was against the hypothesized Gun Type × Gun Power interaction, BF = 1 : 4.35 for the full model relative to the additive-effects model.</w:t>
       </w:r>
     </w:p>
     <w:p>
@@ -478,7 +601,7 @@
         <w:t xml:space="preserve"> </w:t>
       </w:r>
       <w:r>
-        <w:t xml:space="preserve">Participants' estimated rates seemed to be more appropriately modeled as a gamma distribution than a normal distribution. Because responses of 0% cannot be modeled under this distribution, these responses were adjusted to 0.001%. In general, we note that estimates contained considerable uncertainty and noise, with estimates ranging from 0% to 80% or more.</w:t>
+        <w:t xml:space="preserve">Participants' estimated rates seemed to be more appropriately modeled as a gamma distribution than a normal distribution. Because responses of 0% cannot be modeled under this distribution, these responses were adjusted to 0.001%. In general, we note that participants' estimates were highly variable, ranging from 0% to 80% or more.</w:t>
       </w:r>
     </w:p>
     <w:p>
@@ -585,7 +708,7 @@
         <w:t xml:space="preserve"> </w:t>
       </w:r>
       <w:r>
-        <w:t xml:space="preserve">= 0.001,</w:t>
+        <w:t xml:space="preserve">= 0.138,</w:t>
       </w:r>
       <w:r>
         <w:t xml:space="preserve"> </w:t>
@@ -597,7 +720,7 @@
         <w:t xml:space="preserve">t</w:t>
       </w:r>
       <w:r>
-        <w:t xml:space="preserve">(166) = 0.069,</w:t>
+        <w:t xml:space="preserve">(166) = 2.28,</w:t>
       </w:r>
       <w:r>
         <w:t xml:space="preserve"> </w:t>
@@ -612,7 +735,7 @@
         <w:t xml:space="preserve"> </w:t>
       </w:r>
       <w:r>
-        <w:t xml:space="preserve">= .945. None of these estimated rates were significantly predicted by the game participants had played. Full tables of model output are provided in Supplementary Table 1.</w:t>
+        <w:t xml:space="preserve">= .024. None of these estimated rates were significantly predicted by the game participants had played. Full tables of model output are provided in Supplementary Table 1.</w:t>
       </w:r>
     </w:p>
     <w:p>
@@ -1662,7 +1785,7 @@
     </w:lvl>
   </w:abstractNum>
   <w:abstractNum w:abstractNumId="990">
-    <w:nsid w:val="e8714d33"/>
+    <w:nsid w:val="2814057c"/>
     <w:multiLevelType w:val="multilevel"/>
     <w:lvl w:ilvl="0">
       <w:numFmt w:val="bullet"/>

</xml_diff>

<commit_message>
Fixed coding bug, resubmitted.
</commit_message>
<xml_diff>
--- a/2-results.docx
+++ b/2-results.docx
@@ -66,7 +66,7 @@
         <w:pStyle w:val="BodyText"/>
       </w:pPr>
       <w:r>
-        <w:t xml:space="preserve">Count of player deaths was highly skewed and perhaps best decribed by a zero-inflated negative binomial distribution. A logit link was used for the zero inflation, and a log link was used for the negative binomial. Supporting this modeling decision, the overdispersion parameter was statistically significant,</w:t>
+        <w:t xml:space="preserve">Count of player deaths was highly skewed and perhaps best described by a zero-inflated negative binomial distribution. A logit link was used for the zero inflation, and a log link was used for the negative binomial. Supporting this modeling decision, the overdispersion parameter was statistically significant,</w:t>
       </w:r>
       <w:r>
         <w:t xml:space="preserve"> </w:t>
@@ -491,10 +491,10 @@
         <w:t xml:space="preserve"> </w:t>
       </w:r>
       <w:r>
-        <w:t xml:space="preserve">Participants' 2nd Amendment advocacy was best modeled by a simple additive model of political orientation and gender, BF = 7.33</w:t>
-      </w:r>
-      <w:r>
-        <w:t xml:space="preserve">10^{4} : 1 over the null. The covariates-only model was preferred over the full model (that is, the model with covariates, gun type, gun power, and the Gun Type × Gun Power interaction), BF = 130 : 1. This indicates that the experimental condition had little explanatory power over and above that of the covariates. Comparison of the full model against the additive model let us examine the evidence for or against the hypothesized Gun Type × Gun Power interaction. The evidence was against this interaction, BF = 1 : 4.03 for the full model relative to the additive-effects model.</w:t>
+        <w:t xml:space="preserve">Participants' 2nd Amendment advocacy was best modeled by a simple additive model of political orientation and gender, BF = 7.36</w:t>
+      </w:r>
+      <w:r>
+        <w:t xml:space="preserve">10^{4} : 1 over the null. The covariates-only model was preferred over the full model (that is, the model with covariates, gun type, gun power, and the Gun Type × Gun Power interaction), BF = 112 : 1. This indicates that the experimental condition had little explanatory power over and above that of the covariates. Comparison of the full model against the additive model let us examine the evidence for or against the hypothesized Gun Type × Gun Power interaction. The evidence was against this interaction, BF = 1 : 3.48 for the full model relative to the additive-effects model.</w:t>
       </w:r>
     </w:p>
     <w:p>
@@ -511,10 +511,10 @@
         <w:t xml:space="preserve"> </w:t>
       </w:r>
       <w:r>
-        <w:t xml:space="preserve">Again, attitudes towards the AR-15 were best described by a simple additive model of political orientation and gender, BF = 3.26</w:t>
-      </w:r>
-      <w:r>
-        <w:t xml:space="preserve">10^{5} : 1 over the null. The covariates-only model was preferred to the full model, BF = 49.8 : 1. The evidence was against a Gun Type × Gun Power interaction, BF = 1 : 3.18 for the full model relative to the additive-effects model.</w:t>
+        <w:t xml:space="preserve">Again, attitudes towards the AR-15 were best described by a simple additive model of political orientation and gender, BF = 3.32</w:t>
+      </w:r>
+      <w:r>
+        <w:t xml:space="preserve">10^{5} : 1 over the null. The covariates-only model was preferred to the full model, BF = 51.2 : 1. The evidence was against a Gun Type × Gun Power interaction, BF = 1 : 3.02 for the full model relative to the additive-effects model.</w:t>
       </w:r>
     </w:p>
     <w:p>
@@ -539,10 +539,10 @@
         <w:pStyle w:val="BodyText"/>
       </w:pPr>
       <w:r>
-        <w:t xml:space="preserve">Purchasing intentions were best described by additive effects of political orientation and gender, BF = 3.46</w:t>
-      </w:r>
-      <w:r>
-        <w:t xml:space="preserve">10^{6} : 1 over the null. The covariates-only model was preferred to the full model, BF = 19.6 : 1. The evidence was against a Gun Type × Gun Power interaction, BF = 1 : 2.14 for the full model relative to the additive-effects model.</w:t>
+        <w:t xml:space="preserve">Purchasing intentions were best described by additive effects of political orientation and gender, BF = 3.33</w:t>
+      </w:r>
+      <w:r>
+        <w:t xml:space="preserve">10^{6} : 1 over the null. The covariates-only model was preferred to the full model, BF = 19.4 : 1. The evidence was against a Gun Type × Gun Power interaction, BF = 1 : 2.28 for the full model relative to the additive-effects model.</w:t>
       </w:r>
     </w:p>
     <w:p>
@@ -567,7 +567,7 @@
         <w:pStyle w:val="BodyText"/>
       </w:pPr>
       <w:r>
-        <w:t xml:space="preserve">Weapon desire was best described by an effect of gender, BF = 6.8 : 1 over the null. Adding the main and interactive effects of gun type and gun power to this gender-only model was not preferred, BF = 1 : 145. The evidence was against the predicted Gun Type × Gun Power interaction, BF = 1 : 4.4 for the full model relative to the additive-effects model.</w:t>
+        <w:t xml:space="preserve">Weapon desire was best described by an effect of gender, BF = 6.8 : 1 over the null. Adding the main and interactive effects of gun type and gun power to this gender-only model was not preferred, BF = 1 : 133. The evidence was against the predicted Gun Type × Gun Power interaction, BF = 1 : 4.01 for the full model relative to the additive-effects model.</w:t>
       </w:r>
     </w:p>
     <w:p>
@@ -584,7 +584,10 @@
         <w:t xml:space="preserve"> </w:t>
       </w:r>
       <w:r>
-        <w:t xml:space="preserve">Policy views were best described by political orientation alone, BF = 46 : 1 over the null. Adding the main and interactive effects of gun type and gun power was not supported, BF = 1 : 31.1. The evidence was against the hypothesized Gun Type × Gun Power interaction, BF = 1 : 4.35 for the full model relative to the additive-effects model.</w:t>
+        <w:t xml:space="preserve">Policy views were best described by political orientation and gender alone, BF = 8.75</w:t>
+      </w:r>
+      <w:r>
+        <w:t xml:space="preserve">10^{9} : 1 over the null. Adding the main and interactive effects of gun type and gun power was not supported, BF = 1 : 93.2. The evidence was against the hypothesized Gun Type × Gun Power interaction, BF = 1 : 4.35 for the full model relative to the additive-effects model.</w:t>
       </w:r>
     </w:p>
     <w:p>
@@ -831,558 +834,6 @@
       </w:r>
       <w:r>
         <w:t xml:space="preserve">= .044) supported larger magazine sizes than did females and democrats. The logistic model found no significant predictors. Neither model detected any significant effects of game.</w:t>
-      </w:r>
-    </w:p>
-    <w:p>
-      <w:pPr>
-        <w:pStyle w:val="SourceCode"/>
-      </w:pPr>
-      <w:r>
-        <w:rPr>
-          <w:rStyle w:val="VerbatimChar"/>
-        </w:rPr>
-        <w:t xml:space="preserve">##           term     estimate   std.error  statistic      p.value</w:t>
-      </w:r>
-      <w:r>
-        <w:br w:type="textWrapping"/>
-      </w:r>
-      <w:r>
-        <w:rPr>
-          <w:rStyle w:val="VerbatimChar"/>
-        </w:rPr>
-        <w:t xml:space="preserve">## 1  (Intercept)  0.022014633 0.006167439  3.5694934 0.0004679394</w:t>
-      </w:r>
-      <w:r>
-        <w:br w:type="textWrapping"/>
-      </w:r>
-      <w:r>
-        <w:rPr>
-          <w:rStyle w:val="VerbatimChar"/>
-        </w:rPr>
-        <w:t xml:space="preserve">## 2        AR-15 -0.001111861 0.006137598 -0.1811557 0.8564663328</w:t>
-      </w:r>
-      <w:r>
-        <w:br w:type="textWrapping"/>
-      </w:r>
-      <w:r>
-        <w:rPr>
-          <w:rStyle w:val="VerbatimChar"/>
-        </w:rPr>
-        <w:t xml:space="preserve">## 3   Strong-gun  0.007484306 0.006919930  1.0815580 0.2810176706</w:t>
-      </w:r>
-      <w:r>
-        <w:br w:type="textWrapping"/>
-      </w:r>
-      <w:r>
-        <w:rPr>
-          <w:rStyle w:val="VerbatimChar"/>
-        </w:rPr>
-        <w:t xml:space="preserve">## 4   Republican  0.017426526 0.006530960  2.6682949 0.0083798161</w:t>
-      </w:r>
-      <w:r>
-        <w:br w:type="textWrapping"/>
-      </w:r>
-      <w:r>
-        <w:rPr>
-          <w:rStyle w:val="VerbatimChar"/>
-        </w:rPr>
-        <w:t xml:space="preserve">## 5     Moderate  0.011871118 0.006701107  1.7715158 0.0783097748</w:t>
-      </w:r>
-      <w:r>
-        <w:br w:type="textWrapping"/>
-      </w:r>
-      <w:r>
-        <w:rPr>
-          <w:rStyle w:val="VerbatimChar"/>
-        </w:rPr>
-        <w:t xml:space="preserve">## 6  Libertarian  0.012683505 0.009772341  1.2978984 0.1961227781</w:t>
-      </w:r>
-      <w:r>
-        <w:br w:type="textWrapping"/>
-      </w:r>
-      <w:r>
-        <w:rPr>
-          <w:rStyle w:val="VerbatimChar"/>
-        </w:rPr>
-        <w:t xml:space="preserve">## 7    Other-pol  0.003819809 0.007718649  0.4948805 0.6213388540</w:t>
-      </w:r>
-      <w:r>
-        <w:br w:type="textWrapping"/>
-      </w:r>
-      <w:r>
-        <w:rPr>
-          <w:rStyle w:val="VerbatimChar"/>
-        </w:rPr>
-        <w:t xml:space="preserve">## 8         Male  0.007790433 0.004968013  1.5681183 0.1187577593</w:t>
-      </w:r>
-      <w:r>
-        <w:br w:type="textWrapping"/>
-      </w:r>
-      <w:r>
-        <w:rPr>
-          <w:rStyle w:val="VerbatimChar"/>
-        </w:rPr>
-        <w:t xml:space="preserve">## 9 Strong_AR-15  0.005333207 0.009906452  0.5383569 0.5910517879</w:t>
-      </w:r>
-    </w:p>
-    <w:p>
-      <w:pPr>
-        <w:pStyle w:val="SourceCode"/>
-      </w:pPr>
-      <w:r>
-        <w:rPr>
-          <w:rStyle w:val="VerbatimChar"/>
-        </w:rPr>
-        <w:t xml:space="preserve">##           term      estimate   std.error    statistic     p.value</w:t>
-      </w:r>
-      <w:r>
-        <w:br w:type="textWrapping"/>
-      </w:r>
-      <w:r>
-        <w:rPr>
-          <w:rStyle w:val="VerbatimChar"/>
-        </w:rPr>
-        <w:t xml:space="preserve">## 1  (Intercept)  0.0245808876 0.007864122  3.125700007 0.002094429</w:t>
-      </w:r>
-      <w:r>
-        <w:br w:type="textWrapping"/>
-      </w:r>
-      <w:r>
-        <w:rPr>
-          <w:rStyle w:val="VerbatimChar"/>
-        </w:rPr>
-        <w:t xml:space="preserve">## 2        AR-15 -0.0015168013 0.008183318 -0.185352856 0.853178562</w:t>
-      </w:r>
-      <w:r>
-        <w:br w:type="textWrapping"/>
-      </w:r>
-      <w:r>
-        <w:rPr>
-          <w:rStyle w:val="VerbatimChar"/>
-        </w:rPr>
-        <w:t xml:space="preserve">## 3   Strong-gun  0.0085794777 0.009162861  0.936331749 0.350462593</w:t>
-      </w:r>
-      <w:r>
-        <w:br w:type="textWrapping"/>
-      </w:r>
-      <w:r>
-        <w:rPr>
-          <w:rStyle w:val="VerbatimChar"/>
-        </w:rPr>
-        <w:t xml:space="preserve">## 4   Republican  0.0111653513 0.007633981  1.462585760 0.145471466</w:t>
-      </w:r>
-      <w:r>
-        <w:br w:type="textWrapping"/>
-      </w:r>
-      <w:r>
-        <w:rPr>
-          <w:rStyle w:val="VerbatimChar"/>
-        </w:rPr>
-        <w:t xml:space="preserve">## 5     Moderate  0.0101285130 0.008404727  1.205097227 0.229880918</w:t>
-      </w:r>
-      <w:r>
-        <w:br w:type="textWrapping"/>
-      </w:r>
-      <w:r>
-        <w:rPr>
-          <w:rStyle w:val="VerbatimChar"/>
-        </w:rPr>
-        <w:t xml:space="preserve">## 6  Libertarian  0.0230569055 0.015226399  1.514271683 0.131858656</w:t>
-      </w:r>
-      <w:r>
-        <w:br w:type="textWrapping"/>
-      </w:r>
-      <w:r>
-        <w:rPr>
-          <w:rStyle w:val="VerbatimChar"/>
-        </w:rPr>
-        <w:t xml:space="preserve">## 7    Other-pol  0.0139446835 0.012639881  1.103229060 0.271524470</w:t>
-      </w:r>
-      <w:r>
-        <w:br w:type="textWrapping"/>
-      </w:r>
-      <w:r>
-        <w:rPr>
-          <w:rStyle w:val="VerbatimChar"/>
-        </w:rPr>
-        <w:t xml:space="preserve">## 8         Male  0.0148976516 0.006277558  2.373160233 0.018780392</w:t>
-      </w:r>
-      <w:r>
-        <w:br w:type="textWrapping"/>
-      </w:r>
-      <w:r>
-        <w:rPr>
-          <w:rStyle w:val="VerbatimChar"/>
-        </w:rPr>
-        <w:t xml:space="preserve">## 9 Strong_AR-15 -0.0001113685 0.012470233 -0.008930746 0.992885114</w:t>
-      </w:r>
-    </w:p>
-    <w:p>
-      <w:pPr>
-        <w:pStyle w:val="SourceCode"/>
-      </w:pPr>
-      <w:r>
-        <w:rPr>
-          <w:rStyle w:val="VerbatimChar"/>
-        </w:rPr>
-        <w:t xml:space="preserve">##           term     estimate  std.error   statistic      p.value</w:t>
-      </w:r>
-      <w:r>
-        <w:br w:type="textWrapping"/>
-      </w:r>
-      <w:r>
-        <w:rPr>
-          <w:rStyle w:val="VerbatimChar"/>
-        </w:rPr>
-        <w:t xml:space="preserve">## 1  (Intercept)  0.049155433 0.01409166  3.48826419 0.0006224612</w:t>
-      </w:r>
-      <w:r>
-        <w:br w:type="textWrapping"/>
-      </w:r>
-      <w:r>
-        <w:rPr>
-          <w:rStyle w:val="VerbatimChar"/>
-        </w:rPr>
-        <w:t xml:space="preserve">## 2        AR-15 -0.001735538 0.01314795 -0.13200063 0.8951436510</w:t>
-      </w:r>
-      <w:r>
-        <w:br w:type="textWrapping"/>
-      </w:r>
-      <w:r>
-        <w:rPr>
-          <w:rStyle w:val="VerbatimChar"/>
-        </w:rPr>
-        <w:t xml:space="preserve">## 3   Strong-gun  0.001244455 0.01359842  0.09151465 0.9271940077</w:t>
-      </w:r>
-      <w:r>
-        <w:br w:type="textWrapping"/>
-      </w:r>
-      <w:r>
-        <w:rPr>
-          <w:rStyle w:val="VerbatimChar"/>
-        </w:rPr>
-        <w:t xml:space="preserve">## 4   Republican  0.009085811 0.01289636  0.70452514 0.4820930368</w:t>
-      </w:r>
-      <w:r>
-        <w:br w:type="textWrapping"/>
-      </w:r>
-      <w:r>
-        <w:rPr>
-          <w:rStyle w:val="VerbatimChar"/>
-        </w:rPr>
-        <w:t xml:space="preserve">## 5     Moderate  0.008246908 0.01414431  0.58305500 0.5606475202</w:t>
-      </w:r>
-      <w:r>
-        <w:br w:type="textWrapping"/>
-      </w:r>
-      <w:r>
-        <w:rPr>
-          <w:rStyle w:val="VerbatimChar"/>
-        </w:rPr>
-        <w:t xml:space="preserve">## 6  Libertarian  0.001254332 0.01811733  0.06923382 0.9448868328</w:t>
-      </w:r>
-      <w:r>
-        <w:br w:type="textWrapping"/>
-      </w:r>
-      <w:r>
-        <w:rPr>
-          <w:rStyle w:val="VerbatimChar"/>
-        </w:rPr>
-        <w:t xml:space="preserve">## 7    Other-pol -0.006485774 0.01564671 -0.41451371 0.6790330909</w:t>
-      </w:r>
-      <w:r>
-        <w:br w:type="textWrapping"/>
-      </w:r>
-      <w:r>
-        <w:rPr>
-          <w:rStyle w:val="VerbatimChar"/>
-        </w:rPr>
-        <w:t xml:space="preserve">## 8         Male  0.007484566 0.01034953  0.72317897 0.4705876813</w:t>
-      </w:r>
-      <w:r>
-        <w:br w:type="textWrapping"/>
-      </w:r>
-      <w:r>
-        <w:rPr>
-          <w:rStyle w:val="VerbatimChar"/>
-        </w:rPr>
-        <w:t xml:space="preserve">## 9 Strong_AR-15  0.011160233 0.01985147  0.56218680 0.5747470961</w:t>
-      </w:r>
-    </w:p>
-    <w:p>
-      <w:pPr>
-        <w:pStyle w:val="SourceCode"/>
-      </w:pPr>
-      <w:r>
-        <w:rPr>
-          <w:rStyle w:val="VerbatimChar"/>
-        </w:rPr>
-        <w:t xml:space="preserve">##           term     estimate  std.error  statistic     p.value</w:t>
-      </w:r>
-      <w:r>
-        <w:br w:type="textWrapping"/>
-      </w:r>
-      <w:r>
-        <w:rPr>
-          <w:rStyle w:val="VerbatimChar"/>
-        </w:rPr>
-        <w:t xml:space="preserve">## 1  (Intercept)  0.056047783 0.01882560  2.9772113 0.003347092</w:t>
-      </w:r>
-      <w:r>
-        <w:br w:type="textWrapping"/>
-      </w:r>
-      <w:r>
-        <w:rPr>
-          <w:rStyle w:val="VerbatimChar"/>
-        </w:rPr>
-        <w:t xml:space="preserve">## 2        AR-15 -0.018301209 0.01829526 -1.0003254 0.318617802</w:t>
-      </w:r>
-      <w:r>
-        <w:br w:type="textWrapping"/>
-      </w:r>
-      <w:r>
-        <w:rPr>
-          <w:rStyle w:val="VerbatimChar"/>
-        </w:rPr>
-        <w:t xml:space="preserve">## 3   Strong-gun  0.044769138 0.02652385  1.6878826 0.093323045</w:t>
-      </w:r>
-      <w:r>
-        <w:br w:type="textWrapping"/>
-      </w:r>
-      <w:r>
-        <w:rPr>
-          <w:rStyle w:val="VerbatimChar"/>
-        </w:rPr>
-        <w:t xml:space="preserve">## 4   Republican  0.016996055 0.01649129  1.0306083 0.304232889</w:t>
-      </w:r>
-      <w:r>
-        <w:br w:type="textWrapping"/>
-      </w:r>
-      <w:r>
-        <w:rPr>
-          <w:rStyle w:val="VerbatimChar"/>
-        </w:rPr>
-        <w:t xml:space="preserve">## 5     Moderate  0.030955809 0.02060468  1.5023679 0.134913537</w:t>
-      </w:r>
-      <w:r>
-        <w:br w:type="textWrapping"/>
-      </w:r>
-      <w:r>
-        <w:rPr>
-          <w:rStyle w:val="VerbatimChar"/>
-        </w:rPr>
-        <w:t xml:space="preserve">## 6  Libertarian  0.138162181 0.06059765  2.2799923 0.023888473</w:t>
-      </w:r>
-      <w:r>
-        <w:br w:type="textWrapping"/>
-      </w:r>
-      <w:r>
-        <w:rPr>
-          <w:rStyle w:val="VerbatimChar"/>
-        </w:rPr>
-        <w:t xml:space="preserve">## 7    Other-pol -0.009426852 0.01853289 -0.5086553 0.611673297</w:t>
-      </w:r>
-      <w:r>
-        <w:br w:type="textWrapping"/>
-      </w:r>
-      <w:r>
-        <w:rPr>
-          <w:rStyle w:val="VerbatimChar"/>
-        </w:rPr>
-        <w:t xml:space="preserve">## 8         Male  0.018091013 0.01333857  1.3562931 0.176858943</w:t>
-      </w:r>
-      <w:r>
-        <w:br w:type="textWrapping"/>
-      </w:r>
-      <w:r>
-        <w:rPr>
-          <w:rStyle w:val="VerbatimChar"/>
-        </w:rPr>
-        <w:t xml:space="preserve">## 9 Strong_AR-15 -0.038404663 0.03088515 -1.2434669 0.215459702</w:t>
-      </w:r>
-    </w:p>
-    <w:p>
-      <w:pPr>
-        <w:pStyle w:val="SourceCode"/>
-      </w:pPr>
-      <w:r>
-        <w:rPr>
-          <w:rStyle w:val="VerbatimChar"/>
-        </w:rPr>
-        <w:t xml:space="preserve">##           term   estimate std.error   statistic      p.value</w:t>
-      </w:r>
-      <w:r>
-        <w:br w:type="textWrapping"/>
-      </w:r>
-      <w:r>
-        <w:rPr>
-          <w:rStyle w:val="VerbatimChar"/>
-        </w:rPr>
-        <w:t xml:space="preserve">## 1  (Intercept) 12.2298063  2.173077  5.62787623 7.793446e-08</w:t>
-      </w:r>
-      <w:r>
-        <w:br w:type="textWrapping"/>
-      </w:r>
-      <w:r>
-        <w:rPr>
-          <w:rStyle w:val="VerbatimChar"/>
-        </w:rPr>
-        <w:t xml:space="preserve">## 2        AR-15 -0.8030363  2.021495 -0.39724875 6.917037e-01</w:t>
-      </w:r>
-      <w:r>
-        <w:br w:type="textWrapping"/>
-      </w:r>
-      <w:r>
-        <w:rPr>
-          <w:rStyle w:val="VerbatimChar"/>
-        </w:rPr>
-        <w:t xml:space="preserve">## 3   Strong-gun -0.8081480  2.040704 -0.39601424 6.926124e-01</w:t>
-      </w:r>
-      <w:r>
-        <w:br w:type="textWrapping"/>
-      </w:r>
-      <w:r>
-        <w:rPr>
-          <w:rStyle w:val="VerbatimChar"/>
-        </w:rPr>
-        <w:t xml:space="preserve">## 4   Republican  2.7973112  1.865480  1.49951292 1.356750e-01</w:t>
-      </w:r>
-      <w:r>
-        <w:br w:type="textWrapping"/>
-      </w:r>
-      <w:r>
-        <w:rPr>
-          <w:rStyle w:val="VerbatimChar"/>
-        </w:rPr>
-        <w:t xml:space="preserve">## 5     Moderate  1.2873465  2.023702  0.63613450 5.255810e-01</w:t>
-      </w:r>
-      <w:r>
-        <w:br w:type="textWrapping"/>
-      </w:r>
-      <w:r>
-        <w:rPr>
-          <w:rStyle w:val="VerbatimChar"/>
-        </w:rPr>
-        <w:t xml:space="preserve">## 6  Libertarian  5.5785536  2.744808  2.03240230 4.373610e-02</w:t>
-      </w:r>
-      <w:r>
-        <w:br w:type="textWrapping"/>
-      </w:r>
-      <w:r>
-        <w:rPr>
-          <w:rStyle w:val="VerbatimChar"/>
-        </w:rPr>
-        <w:t xml:space="preserve">## 7    Other-pol  1.5455108  2.671894  0.57843261 5.637704e-01</w:t>
-      </w:r>
-      <w:r>
-        <w:br w:type="textWrapping"/>
-      </w:r>
-      <w:r>
-        <w:rPr>
-          <w:rStyle w:val="VerbatimChar"/>
-        </w:rPr>
-        <w:t xml:space="preserve">## 8         Male  3.5082825  1.574208  2.22860184 2.720815e-02</w:t>
-      </w:r>
-      <w:r>
-        <w:br w:type="textWrapping"/>
-      </w:r>
-      <w:r>
-        <w:rPr>
-          <w:rStyle w:val="VerbatimChar"/>
-        </w:rPr>
-        <w:t xml:space="preserve">## 9 Strong_AR-15  0.1737972  2.866707  0.06062607 9.517313e-01</w:t>
-      </w:r>
-    </w:p>
-    <w:p>
-      <w:pPr>
-        <w:pStyle w:val="SourceCode"/>
-      </w:pPr>
-      <w:r>
-        <w:rPr>
-          <w:rStyle w:val="VerbatimChar"/>
-        </w:rPr>
-        <w:t xml:space="preserve">##           term    estimate std.error  statistic      p.value</w:t>
-      </w:r>
-      <w:r>
-        <w:br w:type="textWrapping"/>
-      </w:r>
-      <w:r>
-        <w:rPr>
-          <w:rStyle w:val="VerbatimChar"/>
-        </w:rPr>
-        <w:t xml:space="preserve">## 1  (Intercept) -2.13711777 0.6252154 -3.4182105 0.0006303432</w:t>
-      </w:r>
-      <w:r>
-        <w:br w:type="textWrapping"/>
-      </w:r>
-      <w:r>
-        <w:rPr>
-          <w:rStyle w:val="VerbatimChar"/>
-        </w:rPr>
-        <w:t xml:space="preserve">## 2        AR-15  0.13445110 0.5007091  0.2685214 0.7882980307</w:t>
-      </w:r>
-      <w:r>
-        <w:br w:type="textWrapping"/>
-      </w:r>
-      <w:r>
-        <w:rPr>
-          <w:rStyle w:val="VerbatimChar"/>
-        </w:rPr>
-        <w:t xml:space="preserve">## 3   Strong-gun -0.08332873 0.5278440 -0.1578662 0.8745622261</w:t>
-      </w:r>
-      <w:r>
-        <w:br w:type="textWrapping"/>
-      </w:r>
-      <w:r>
-        <w:rPr>
-          <w:rStyle w:val="VerbatimChar"/>
-        </w:rPr>
-        <w:t xml:space="preserve">## 4   Republican  0.72678687 0.5192150  1.3997802 0.1615791483</w:t>
-      </w:r>
-      <w:r>
-        <w:br w:type="textWrapping"/>
-      </w:r>
-      <w:r>
-        <w:rPr>
-          <w:rStyle w:val="VerbatimChar"/>
-        </w:rPr>
-        <w:t xml:space="preserve">## 5     Moderate  0.64777479 0.5584582  1.1599343 0.2460755439</w:t>
-      </w:r>
-      <w:r>
-        <w:br w:type="textWrapping"/>
-      </w:r>
-      <w:r>
-        <w:rPr>
-          <w:rStyle w:val="VerbatimChar"/>
-        </w:rPr>
-        <w:t xml:space="preserve">## 6  Libertarian  1.05332846 0.6759893  1.5582028 0.1191851928</w:t>
-      </w:r>
-      <w:r>
-        <w:br w:type="textWrapping"/>
-      </w:r>
-      <w:r>
-        <w:rPr>
-          <w:rStyle w:val="VerbatimChar"/>
-        </w:rPr>
-        <w:t xml:space="preserve">## 7    Other-pol  0.41212244 0.7156760  0.5758506 0.5647161889</w:t>
-      </w:r>
-      <w:r>
-        <w:br w:type="textWrapping"/>
-      </w:r>
-      <w:r>
-        <w:rPr>
-          <w:rStyle w:val="VerbatimChar"/>
-        </w:rPr>
-        <w:t xml:space="preserve">## 8         Male  0.63071105 0.4452382  1.4165700 0.1566086971</w:t>
-      </w:r>
-      <w:r>
-        <w:br w:type="textWrapping"/>
-      </w:r>
-      <w:r>
-        <w:rPr>
-          <w:rStyle w:val="VerbatimChar"/>
-        </w:rPr>
-        <w:t xml:space="preserve">## 9 Strong_AR-15 -0.24060551 0.7403850 -0.3249735 0.7452011336</w:t>
       </w:r>
     </w:p>
     <w:sectPr>
@@ -1785,7 +1236,7 @@
     </w:lvl>
   </w:abstractNum>
   <w:abstractNum w:abstractNumId="990">
-    <w:nsid w:val="2814057c"/>
+    <w:nsid w:val="9514d246"/>
     <w:multiLevelType w:val="multilevel"/>
     <w:lvl w:ilvl="0">
       <w:numFmt w:val="bullet"/>

</xml_diff>